<commit_message>
Corrección en validaciones, en la planificación
</commit_message>
<xml_diff>
--- a/Documento de análisis DP.docx
+++ b/Documento de análisis DP.docx
@@ -187,7 +187,6 @@
           <w:sz w:val="24"/>
         </w:rPr>
       </w:pPr>
-      <w:proofErr w:type="spellStart"/>
       <w:r>
         <w:rPr>
           <w:rFonts w:ascii="Calibri" w:eastAsia="Calibri" w:hAnsi="Calibri" w:cs="Calibri"/>
@@ -195,17 +194,7 @@
           <w:sz w:val="24"/>
           <w:shd w:val="clear" w:color="auto" w:fill="FFFFFF"/>
         </w:rPr>
-        <w:t>Arrans</w:t>
-      </w:r>
-      <w:proofErr w:type="spellEnd"/>
-      <w:r>
-        <w:rPr>
-          <w:rFonts w:ascii="Calibri" w:eastAsia="Calibri" w:hAnsi="Calibri" w:cs="Calibri"/>
-          <w:color w:val="222222"/>
-          <w:sz w:val="24"/>
-          <w:shd w:val="clear" w:color="auto" w:fill="FFFFFF"/>
-        </w:rPr>
-        <w:t xml:space="preserve"> Vega, Isabel</w:t>
+        <w:t>Arrans Vega, Isabel</w:t>
       </w:r>
     </w:p>
     <w:p>
@@ -428,23 +417,7 @@
           <w:rFonts w:ascii="Calibri" w:eastAsia="Calibri" w:hAnsi="Calibri" w:cs="Calibri"/>
           <w:sz w:val="24"/>
         </w:rPr>
-        <w:t xml:space="preserve">8 de </w:t>
-      </w:r>
-      <w:proofErr w:type="gramStart"/>
-      <w:r>
-        <w:rPr>
-          <w:rFonts w:ascii="Calibri" w:eastAsia="Calibri" w:hAnsi="Calibri" w:cs="Calibri"/>
-          <w:sz w:val="24"/>
-        </w:rPr>
-        <w:t>Noviembre</w:t>
-      </w:r>
-      <w:proofErr w:type="gramEnd"/>
-      <w:r>
-        <w:rPr>
-          <w:rFonts w:ascii="Calibri" w:eastAsia="Calibri" w:hAnsi="Calibri" w:cs="Calibri"/>
-          <w:sz w:val="24"/>
-        </w:rPr>
-        <w:t xml:space="preserve"> de 2020</w:t>
+        <w:t>8 de Noviembre de 2020</w:t>
       </w:r>
     </w:p>
     <w:p>
@@ -1282,43 +1255,7 @@
           <w:sz w:val="24"/>
           <w:szCs w:val="24"/>
         </w:rPr>
-        <w:t xml:space="preserve">Actualmente tienen una aplicación web, que se desarrolló hace muchos años, por lo que está hecha usando herramientas antiguas, como por ejemplo adobe </w:t>
-      </w:r>
-      <w:proofErr w:type="gramStart"/>
-      <w:r>
-        <w:rPr>
-          <w:rFonts w:ascii="Calibri" w:eastAsia="Calibri" w:hAnsi="Calibri" w:cs="Calibri"/>
-          <w:sz w:val="24"/>
-          <w:szCs w:val="24"/>
-        </w:rPr>
-        <w:t>flash</w:t>
-      </w:r>
-      <w:proofErr w:type="gramEnd"/>
-      <w:r>
-        <w:rPr>
-          <w:rFonts w:ascii="Calibri" w:eastAsia="Calibri" w:hAnsi="Calibri" w:cs="Calibri"/>
-          <w:sz w:val="24"/>
-          <w:szCs w:val="24"/>
-        </w:rPr>
-        <w:t xml:space="preserve"> </w:t>
-      </w:r>
-      <w:proofErr w:type="spellStart"/>
-      <w:r>
-        <w:rPr>
-          <w:rFonts w:ascii="Calibri" w:eastAsia="Calibri" w:hAnsi="Calibri" w:cs="Calibri"/>
-          <w:sz w:val="24"/>
-          <w:szCs w:val="24"/>
-        </w:rPr>
-        <w:t>player</w:t>
-      </w:r>
-      <w:proofErr w:type="spellEnd"/>
-      <w:r>
-        <w:rPr>
-          <w:rFonts w:ascii="Calibri" w:eastAsia="Calibri" w:hAnsi="Calibri" w:cs="Calibri"/>
-          <w:sz w:val="24"/>
-          <w:szCs w:val="24"/>
-        </w:rPr>
-        <w:t xml:space="preserve">, que dejará de poder usarse en apenas dos meses, por lo que es un gran problema. Además de usar este tipo de herramientas, la aplicación tiene varios problemas de usabilidad que la cliente quiere subsanar. </w:t>
+        <w:t xml:space="preserve">Actualmente tienen una aplicación web, que se desarrolló hace muchos años, por lo que está hecha usando herramientas antiguas, como por ejemplo adobe flash player, que dejará de poder usarse en apenas dos meses, por lo que es un gran problema. Además de usar este tipo de herramientas, la aplicación tiene varios problemas de usabilidad que la cliente quiere subsanar. </w:t>
       </w:r>
     </w:p>
     <w:p>
@@ -1673,25 +1610,7 @@
           <w:i/>
           <w:sz w:val="24"/>
         </w:rPr>
-        <w:t xml:space="preserve">registrada en la página que puede acceder a </w:t>
-      </w:r>
-      <w:proofErr w:type="spellStart"/>
-      <w:r>
-        <w:rPr>
-          <w:rFonts w:ascii="Calibri" w:eastAsia="Calibri" w:hAnsi="Calibri" w:cs="Calibri"/>
-          <w:i/>
-          <w:sz w:val="24"/>
-        </w:rPr>
-        <w:t>PDFs</w:t>
-      </w:r>
-      <w:proofErr w:type="spellEnd"/>
-      <w:r>
-        <w:rPr>
-          <w:rFonts w:ascii="Calibri" w:eastAsia="Calibri" w:hAnsi="Calibri" w:cs="Calibri"/>
-          <w:i/>
-          <w:sz w:val="24"/>
-        </w:rPr>
-        <w:t>.</w:t>
+        <w:t>registrada en la página que puede acceder a PDFs.</w:t>
       </w:r>
     </w:p>
     <w:p>
@@ -1738,25 +1657,7 @@
           <w:i/>
           <w:sz w:val="24"/>
         </w:rPr>
-        <w:t xml:space="preserve">Persona registrada en la página. Puede acceder a </w:t>
-      </w:r>
-      <w:proofErr w:type="spellStart"/>
-      <w:r>
-        <w:rPr>
-          <w:rFonts w:ascii="Calibri" w:eastAsia="Calibri" w:hAnsi="Calibri" w:cs="Calibri"/>
-          <w:i/>
-          <w:sz w:val="24"/>
-        </w:rPr>
-        <w:t>PDFs</w:t>
-      </w:r>
-      <w:proofErr w:type="spellEnd"/>
-      <w:r>
-        <w:rPr>
-          <w:rFonts w:ascii="Calibri" w:eastAsia="Calibri" w:hAnsi="Calibri" w:cs="Calibri"/>
-          <w:i/>
-          <w:sz w:val="24"/>
-        </w:rPr>
-        <w:t>, vídeos, exámenes y herramientas.</w:t>
+        <w:t>Persona registrada en la página. Puede acceder a PDFs, vídeos, exámenes y herramientas.</w:t>
       </w:r>
     </w:p>
     <w:p>
@@ -1903,29 +1804,7 @@
           <w:szCs w:val="24"/>
           <w:u w:val="single"/>
         </w:rPr>
-        <w:t xml:space="preserve">H1 – </w:t>
-      </w:r>
-      <w:proofErr w:type="spellStart"/>
-      <w:r>
-        <w:rPr>
-          <w:rFonts w:ascii="Calibri" w:eastAsia="Calibri" w:hAnsi="Calibri" w:cs="Calibri"/>
-          <w:i/>
-          <w:sz w:val="24"/>
-          <w:szCs w:val="24"/>
-          <w:u w:val="single"/>
-        </w:rPr>
-        <w:t>Login</w:t>
-      </w:r>
-      <w:proofErr w:type="spellEnd"/>
-      <w:r>
-        <w:rPr>
-          <w:rFonts w:ascii="Calibri" w:eastAsia="Calibri" w:hAnsi="Calibri" w:cs="Calibri"/>
-          <w:i/>
-          <w:sz w:val="24"/>
-          <w:szCs w:val="24"/>
-          <w:u w:val="single"/>
-        </w:rPr>
-        <w:t xml:space="preserve"> y registro </w:t>
+        <w:t xml:space="preserve">H1 – Login y registro </w:t>
       </w:r>
     </w:p>
     <w:p>
@@ -2231,27 +2110,7 @@
           <w:i/>
           <w:sz w:val="24"/>
         </w:rPr>
-        <w:t xml:space="preserve"> hacemos </w:t>
-      </w:r>
-      <w:proofErr w:type="spellStart"/>
-      <w:proofErr w:type="gramStart"/>
-      <w:r>
-        <w:rPr>
-          <w:rFonts w:ascii="Calibri" w:eastAsia="Calibri" w:hAnsi="Calibri" w:cs="Calibri"/>
-          <w:i/>
-          <w:sz w:val="24"/>
-        </w:rPr>
-        <w:t>click</w:t>
-      </w:r>
-      <w:proofErr w:type="spellEnd"/>
-      <w:proofErr w:type="gramEnd"/>
-      <w:r>
-        <w:rPr>
-          <w:rFonts w:ascii="Calibri" w:eastAsia="Calibri" w:hAnsi="Calibri" w:cs="Calibri"/>
-          <w:i/>
-          <w:sz w:val="24"/>
-        </w:rPr>
-        <w:t xml:space="preserve"> en el botón de registro</w:t>
+        <w:t xml:space="preserve"> hacemos click en el botón de registro</w:t>
       </w:r>
       <w:r>
         <w:rPr>
@@ -2424,19 +2283,8 @@
           <w:sz w:val="24"/>
           <w:u w:val="single"/>
         </w:rPr>
-        <w:t xml:space="preserve">H1+E3 – </w:t>
-      </w:r>
-      <w:proofErr w:type="spellStart"/>
-      <w:r>
-        <w:rPr>
-          <w:rFonts w:ascii="Calibri" w:eastAsia="Calibri" w:hAnsi="Calibri" w:cs="Calibri"/>
-          <w:i/>
-          <w:sz w:val="24"/>
-          <w:u w:val="single"/>
-        </w:rPr>
-        <w:t>Login</w:t>
-      </w:r>
-      <w:proofErr w:type="spellEnd"/>
+        <w:t>H1+E3 – Login</w:t>
+      </w:r>
     </w:p>
     <w:p>
       <w:pPr>
@@ -2482,38 +2330,8 @@
           <w:i/>
           <w:sz w:val="24"/>
         </w:rPr>
-        <w:t xml:space="preserve"> hacemos </w:t>
-      </w:r>
-      <w:proofErr w:type="spellStart"/>
-      <w:proofErr w:type="gramStart"/>
-      <w:r>
-        <w:rPr>
-          <w:rFonts w:ascii="Calibri" w:eastAsia="Calibri" w:hAnsi="Calibri" w:cs="Calibri"/>
-          <w:i/>
-          <w:sz w:val="24"/>
-        </w:rPr>
-        <w:t>click</w:t>
-      </w:r>
-      <w:proofErr w:type="spellEnd"/>
-      <w:proofErr w:type="gramEnd"/>
-      <w:r>
-        <w:rPr>
-          <w:rFonts w:ascii="Calibri" w:eastAsia="Calibri" w:hAnsi="Calibri" w:cs="Calibri"/>
-          <w:i/>
-          <w:sz w:val="24"/>
-        </w:rPr>
-        <w:t xml:space="preserve"> en el botón de </w:t>
-      </w:r>
-      <w:proofErr w:type="spellStart"/>
-      <w:r>
-        <w:rPr>
-          <w:rFonts w:ascii="Calibri" w:eastAsia="Calibri" w:hAnsi="Calibri" w:cs="Calibri"/>
-          <w:i/>
-          <w:sz w:val="24"/>
-        </w:rPr>
-        <w:t>login</w:t>
-      </w:r>
-      <w:proofErr w:type="spellEnd"/>
+        <w:t xml:space="preserve"> hacemos click en el botón de login</w:t>
+      </w:r>
       <w:r>
         <w:rPr>
           <w:rFonts w:ascii="Calibri" w:eastAsia="Calibri" w:hAnsi="Calibri" w:cs="Calibri"/>
@@ -2831,27 +2649,7 @@
           <w:i/>
           <w:sz w:val="24"/>
         </w:rPr>
-        <w:t xml:space="preserve"> hacemos </w:t>
-      </w:r>
-      <w:proofErr w:type="spellStart"/>
-      <w:proofErr w:type="gramStart"/>
-      <w:r>
-        <w:rPr>
-          <w:rFonts w:ascii="Calibri" w:eastAsia="Calibri" w:hAnsi="Calibri" w:cs="Calibri"/>
-          <w:i/>
-          <w:sz w:val="24"/>
-        </w:rPr>
-        <w:t>click</w:t>
-      </w:r>
-      <w:proofErr w:type="spellEnd"/>
-      <w:proofErr w:type="gramEnd"/>
-      <w:r>
-        <w:rPr>
-          <w:rFonts w:ascii="Calibri" w:eastAsia="Calibri" w:hAnsi="Calibri" w:cs="Calibri"/>
-          <w:i/>
-          <w:sz w:val="24"/>
-        </w:rPr>
-        <w:t xml:space="preserve"> en el botón de registro</w:t>
+        <w:t xml:space="preserve"> hacemos click en el botón de registro</w:t>
       </w:r>
       <w:r>
         <w:rPr>
@@ -2981,27 +2779,7 @@
           <w:sz w:val="24"/>
           <w:u w:val="single"/>
         </w:rPr>
-        <w:t xml:space="preserve">H1-E3 – </w:t>
-      </w:r>
-      <w:proofErr w:type="spellStart"/>
-      <w:r>
-        <w:rPr>
-          <w:rFonts w:ascii="Calibri" w:eastAsia="Calibri" w:hAnsi="Calibri" w:cs="Calibri"/>
-          <w:i/>
-          <w:sz w:val="24"/>
-          <w:u w:val="single"/>
-        </w:rPr>
-        <w:t>Login</w:t>
-      </w:r>
-      <w:proofErr w:type="spellEnd"/>
-      <w:r>
-        <w:rPr>
-          <w:rFonts w:ascii="Calibri" w:eastAsia="Calibri" w:hAnsi="Calibri" w:cs="Calibri"/>
-          <w:i/>
-          <w:sz w:val="24"/>
-          <w:u w:val="single"/>
-        </w:rPr>
-        <w:t xml:space="preserve"> erróneo</w:t>
+        <w:t>H1-E3 – Login erróneo</w:t>
       </w:r>
     </w:p>
     <w:p>
@@ -3048,38 +2826,8 @@
           <w:i/>
           <w:sz w:val="24"/>
         </w:rPr>
-        <w:t xml:space="preserve"> hacemos </w:t>
-      </w:r>
-      <w:proofErr w:type="spellStart"/>
-      <w:proofErr w:type="gramStart"/>
-      <w:r>
-        <w:rPr>
-          <w:rFonts w:ascii="Calibri" w:eastAsia="Calibri" w:hAnsi="Calibri" w:cs="Calibri"/>
-          <w:i/>
-          <w:sz w:val="24"/>
-        </w:rPr>
-        <w:t>click</w:t>
-      </w:r>
-      <w:proofErr w:type="spellEnd"/>
-      <w:proofErr w:type="gramEnd"/>
-      <w:r>
-        <w:rPr>
-          <w:rFonts w:ascii="Calibri" w:eastAsia="Calibri" w:hAnsi="Calibri" w:cs="Calibri"/>
-          <w:i/>
-          <w:sz w:val="24"/>
-        </w:rPr>
-        <w:t xml:space="preserve"> en el botón de </w:t>
-      </w:r>
-      <w:proofErr w:type="spellStart"/>
-      <w:r>
-        <w:rPr>
-          <w:rFonts w:ascii="Calibri" w:eastAsia="Calibri" w:hAnsi="Calibri" w:cs="Calibri"/>
-          <w:i/>
-          <w:sz w:val="24"/>
-        </w:rPr>
-        <w:t>login</w:t>
-      </w:r>
-      <w:proofErr w:type="spellEnd"/>
+        <w:t xml:space="preserve"> hacemos click en el botón de login</w:t>
+      </w:r>
       <w:r>
         <w:rPr>
           <w:rFonts w:ascii="Calibri" w:eastAsia="Calibri" w:hAnsi="Calibri" w:cs="Calibri"/>
@@ -3168,18 +2916,8 @@
           <w:i/>
           <w:sz w:val="24"/>
         </w:rPr>
-        <w:t xml:space="preserve">la aplicación no nos deja </w:t>
-      </w:r>
-      <w:proofErr w:type="spellStart"/>
-      <w:r>
-        <w:rPr>
-          <w:rFonts w:ascii="Calibri" w:eastAsia="Calibri" w:hAnsi="Calibri" w:cs="Calibri"/>
-          <w:i/>
-          <w:sz w:val="24"/>
-        </w:rPr>
-        <w:t>logearnos</w:t>
-      </w:r>
-      <w:proofErr w:type="spellEnd"/>
+        <w:t>la aplicación no nos deja logearnos</w:t>
+      </w:r>
     </w:p>
     <w:p>
       <w:pPr>
@@ -3258,38 +2996,8 @@
           <w:i/>
           <w:sz w:val="24"/>
         </w:rPr>
-        <w:t xml:space="preserve"> hacemos </w:t>
-      </w:r>
-      <w:proofErr w:type="spellStart"/>
-      <w:proofErr w:type="gramStart"/>
-      <w:r>
-        <w:rPr>
-          <w:rFonts w:ascii="Calibri" w:eastAsia="Calibri" w:hAnsi="Calibri" w:cs="Calibri"/>
-          <w:i/>
-          <w:sz w:val="24"/>
-        </w:rPr>
-        <w:t>click</w:t>
-      </w:r>
-      <w:proofErr w:type="spellEnd"/>
-      <w:proofErr w:type="gramEnd"/>
-      <w:r>
-        <w:rPr>
-          <w:rFonts w:ascii="Calibri" w:eastAsia="Calibri" w:hAnsi="Calibri" w:cs="Calibri"/>
-          <w:i/>
-          <w:sz w:val="24"/>
-        </w:rPr>
-        <w:t xml:space="preserve"> en el botón de </w:t>
-      </w:r>
-      <w:proofErr w:type="spellStart"/>
-      <w:r>
-        <w:rPr>
-          <w:rFonts w:ascii="Calibri" w:eastAsia="Calibri" w:hAnsi="Calibri" w:cs="Calibri"/>
-          <w:i/>
-          <w:sz w:val="24"/>
-        </w:rPr>
-        <w:t>login</w:t>
-      </w:r>
-      <w:proofErr w:type="spellEnd"/>
+        <w:t xml:space="preserve"> hacemos click en el botón de login</w:t>
+      </w:r>
       <w:r>
         <w:rPr>
           <w:rFonts w:ascii="Calibri" w:eastAsia="Calibri" w:hAnsi="Calibri" w:cs="Calibri"/>
@@ -3428,7 +3136,6 @@
         </w:rPr>
         <w:t xml:space="preserve"> “</w:t>
       </w:r>
-      <w:proofErr w:type="spellStart"/>
       <w:r>
         <w:rPr>
           <w:rFonts w:ascii="Calibri" w:eastAsia="Calibri" w:hAnsi="Calibri" w:cs="Calibri"/>
@@ -3440,7 +3147,6 @@
         </w:rPr>
         <w:t>contraseñaerronea</w:t>
       </w:r>
-      <w:proofErr w:type="spellEnd"/>
       <w:r>
         <w:rPr>
           <w:rFonts w:ascii="Calibri" w:eastAsia="Calibri" w:hAnsi="Calibri" w:cs="Calibri"/>
@@ -4767,21 +4473,8 @@
           <w:sz w:val="24"/>
           <w:szCs w:val="24"/>
         </w:rPr>
-        <w:t xml:space="preserve">abrir 5 </w:t>
-      </w:r>
-      <w:proofErr w:type="spellStart"/>
-      <w:r>
-        <w:rPr>
-          <w:rFonts w:ascii="Calibri" w:eastAsia="Calibri" w:hAnsi="Calibri" w:cs="Calibri"/>
-          <w:b/>
-          <w:i/>
-          <w:color w:val="833C0B"/>
-          <w:sz w:val="24"/>
-          <w:szCs w:val="24"/>
-        </w:rPr>
-        <w:t>PDFs</w:t>
-      </w:r>
-      <w:proofErr w:type="spellEnd"/>
+        <w:t>abrir 5 PDFs</w:t>
+      </w:r>
       <w:r>
         <w:rPr>
           <w:rFonts w:ascii="Calibri" w:eastAsia="Calibri" w:hAnsi="Calibri" w:cs="Calibri"/>
@@ -6612,7 +6305,6 @@
         </w:rPr>
         <w:t xml:space="preserve">Visualización de </w:t>
       </w:r>
-      <w:proofErr w:type="spellStart"/>
       <w:r>
         <w:rPr>
           <w:rFonts w:ascii="Calibri" w:eastAsia="Calibri" w:hAnsi="Calibri" w:cs="Calibri"/>
@@ -6623,7 +6315,6 @@
         </w:rPr>
         <w:t>pdf</w:t>
       </w:r>
-      <w:proofErr w:type="spellEnd"/>
       <w:r>
         <w:rPr>
           <w:rFonts w:ascii="Calibri" w:eastAsia="Calibri" w:hAnsi="Calibri" w:cs="Calibri"/>
@@ -6690,19 +6381,8 @@
           <w:sz w:val="24"/>
           <w:szCs w:val="24"/>
         </w:rPr>
-        <w:t xml:space="preserve">documentos </w:t>
-      </w:r>
-      <w:proofErr w:type="spellStart"/>
-      <w:r>
-        <w:rPr>
-          <w:rFonts w:ascii="Calibri" w:eastAsia="Calibri" w:hAnsi="Calibri" w:cs="Calibri"/>
-          <w:i/>
-          <w:sz w:val="24"/>
-          <w:szCs w:val="24"/>
-        </w:rPr>
-        <w:t>pdf</w:t>
-      </w:r>
-      <w:proofErr w:type="spellEnd"/>
+        <w:t>documentos pdf</w:t>
+      </w:r>
       <w:r>
         <w:rPr>
           <w:rFonts w:ascii="Calibri" w:eastAsia="Calibri" w:hAnsi="Calibri" w:cs="Calibri"/>
@@ -6732,7 +6412,6 @@
         </w:rPr>
         <w:t xml:space="preserve"> el usuario quiere ver los </w:t>
       </w:r>
-      <w:proofErr w:type="spellStart"/>
       <w:r>
         <w:rPr>
           <w:rFonts w:ascii="Calibri" w:eastAsia="Calibri" w:hAnsi="Calibri" w:cs="Calibri"/>
@@ -6749,17 +6428,7 @@
           <w:sz w:val="24"/>
           <w:szCs w:val="24"/>
         </w:rPr>
-        <w:t>df</w:t>
-      </w:r>
-      <w:proofErr w:type="spellEnd"/>
-      <w:r>
-        <w:rPr>
-          <w:rFonts w:ascii="Calibri" w:eastAsia="Calibri" w:hAnsi="Calibri" w:cs="Calibri"/>
-          <w:i/>
-          <w:sz w:val="24"/>
-          <w:szCs w:val="24"/>
-        </w:rPr>
-        <w:t xml:space="preserve">, accede a la pantalla del contenido, </w:t>
+        <w:t xml:space="preserve">df, accede a la pantalla del contenido, </w:t>
       </w:r>
       <w:r>
         <w:rPr>
@@ -6781,7 +6450,6 @@
         </w:rPr>
         <w:t xml:space="preserve"> allí estarán disponible los </w:t>
       </w:r>
-      <w:proofErr w:type="spellStart"/>
       <w:r>
         <w:rPr>
           <w:rFonts w:ascii="Calibri" w:eastAsia="Calibri" w:hAnsi="Calibri" w:cs="Calibri"/>
@@ -6798,17 +6466,7 @@
           <w:sz w:val="24"/>
           <w:szCs w:val="24"/>
         </w:rPr>
-        <w:t>df</w:t>
-      </w:r>
-      <w:proofErr w:type="spellEnd"/>
-      <w:r>
-        <w:rPr>
-          <w:rFonts w:ascii="Calibri" w:eastAsia="Calibri" w:hAnsi="Calibri" w:cs="Calibri"/>
-          <w:i/>
-          <w:sz w:val="24"/>
-          <w:szCs w:val="24"/>
-        </w:rPr>
-        <w:t>.</w:t>
+        <w:t>df.</w:t>
       </w:r>
     </w:p>
     <w:p>
@@ -6981,27 +6639,7 @@
           <w:sz w:val="24"/>
           <w:szCs w:val="24"/>
         </w:rPr>
-        <w:t xml:space="preserve">tanto los </w:t>
-      </w:r>
-      <w:proofErr w:type="spellStart"/>
-      <w:r>
-        <w:rPr>
-          <w:rFonts w:ascii="Calibri" w:eastAsia="Calibri" w:hAnsi="Calibri" w:cs="Calibri"/>
-          <w:i/>
-          <w:sz w:val="24"/>
-          <w:szCs w:val="24"/>
-        </w:rPr>
-        <w:t>pdf</w:t>
-      </w:r>
-      <w:proofErr w:type="spellEnd"/>
-      <w:r>
-        <w:rPr>
-          <w:rFonts w:ascii="Calibri" w:eastAsia="Calibri" w:hAnsi="Calibri" w:cs="Calibri"/>
-          <w:i/>
-          <w:sz w:val="24"/>
-          <w:szCs w:val="24"/>
-        </w:rPr>
-        <w:t xml:space="preserve"> como los vídeos</w:t>
+        <w:t>tanto los pdf como los vídeos</w:t>
       </w:r>
       <w:r>
         <w:rPr>
@@ -8956,29 +8594,7 @@
           <w:sz w:val="24"/>
           <w:szCs w:val="24"/>
         </w:rPr>
-        <w:t xml:space="preserve">entrar en el hilo haciendo </w:t>
-      </w:r>
-      <w:proofErr w:type="spellStart"/>
-      <w:proofErr w:type="gramStart"/>
-      <w:r>
-        <w:rPr>
-          <w:rFonts w:ascii="Calibri" w:eastAsia="Calibri" w:hAnsi="Calibri" w:cs="Calibri"/>
-          <w:i/>
-          <w:sz w:val="24"/>
-          <w:szCs w:val="24"/>
-        </w:rPr>
-        <w:t>click</w:t>
-      </w:r>
-      <w:proofErr w:type="spellEnd"/>
-      <w:proofErr w:type="gramEnd"/>
-      <w:r>
-        <w:rPr>
-          <w:rFonts w:ascii="Calibri" w:eastAsia="Calibri" w:hAnsi="Calibri" w:cs="Calibri"/>
-          <w:i/>
-          <w:sz w:val="24"/>
-          <w:szCs w:val="24"/>
-        </w:rPr>
-        <w:t xml:space="preserve"> sobre él</w:t>
+        <w:t>entrar en el hilo haciendo click sobre él</w:t>
       </w:r>
       <w:r>
         <w:rPr>
@@ -9455,27 +9071,7 @@
           <w:sz w:val="24"/>
           <w:szCs w:val="24"/>
         </w:rPr>
-        <w:t xml:space="preserve">entrar en el hilo haciendo </w:t>
-      </w:r>
-      <w:proofErr w:type="spellStart"/>
-      <w:r>
-        <w:rPr>
-          <w:rFonts w:ascii="Calibri" w:eastAsia="Calibri" w:hAnsi="Calibri" w:cs="Calibri"/>
-          <w:i/>
-          <w:sz w:val="24"/>
-          <w:szCs w:val="24"/>
-        </w:rPr>
-        <w:t>click</w:t>
-      </w:r>
-      <w:proofErr w:type="spellEnd"/>
-      <w:r>
-        <w:rPr>
-          <w:rFonts w:ascii="Calibri" w:eastAsia="Calibri" w:hAnsi="Calibri" w:cs="Calibri"/>
-          <w:i/>
-          <w:sz w:val="24"/>
-          <w:szCs w:val="24"/>
-        </w:rPr>
-        <w:t xml:space="preserve"> sobre él, vemos que existe un botón de suscripción</w:t>
+        <w:t>entrar en el hilo haciendo click sobre él, vemos que existe un botón de suscripción</w:t>
       </w:r>
       <w:r>
         <w:rPr>
@@ -13500,47 +13096,7 @@
           <w:sz w:val="24"/>
           <w:szCs w:val="24"/>
         </w:rPr>
-        <w:t xml:space="preserve"> minimizar el contenido de usuarios falsos, como </w:t>
-      </w:r>
-      <w:proofErr w:type="spellStart"/>
-      <w:r>
-        <w:rPr>
-          <w:rFonts w:ascii="Calibri" w:eastAsia="Calibri" w:hAnsi="Calibri" w:cs="Calibri"/>
-          <w:i/>
-          <w:sz w:val="24"/>
-          <w:szCs w:val="24"/>
-        </w:rPr>
-        <w:t>trolls</w:t>
-      </w:r>
-      <w:proofErr w:type="spellEnd"/>
-      <w:r>
-        <w:rPr>
-          <w:rFonts w:ascii="Calibri" w:eastAsia="Calibri" w:hAnsi="Calibri" w:cs="Calibri"/>
-          <w:i/>
-          <w:sz w:val="24"/>
-          <w:szCs w:val="24"/>
-        </w:rPr>
-        <w:t xml:space="preserve"> o </w:t>
-      </w:r>
-      <w:proofErr w:type="spellStart"/>
-      <w:r>
-        <w:rPr>
-          <w:rFonts w:ascii="Calibri" w:eastAsia="Calibri" w:hAnsi="Calibri" w:cs="Calibri"/>
-          <w:i/>
-          <w:sz w:val="24"/>
-          <w:szCs w:val="24"/>
-        </w:rPr>
-        <w:t>bots</w:t>
-      </w:r>
-      <w:proofErr w:type="spellEnd"/>
-      <w:r>
-        <w:rPr>
-          <w:rFonts w:ascii="Calibri" w:eastAsia="Calibri" w:hAnsi="Calibri" w:cs="Calibri"/>
-          <w:i/>
-          <w:sz w:val="24"/>
-          <w:szCs w:val="24"/>
-        </w:rPr>
-        <w:t>.</w:t>
+        <w:t xml:space="preserve"> minimizar el contenido de usuarios falsos, como trolls o bots.</w:t>
       </w:r>
     </w:p>
     <w:p>
@@ -15291,27 +14847,7 @@
           <w:sz w:val="24"/>
           <w:szCs w:val="24"/>
         </w:rPr>
-        <w:t xml:space="preserve">que le sea más sencillo a los usuarios recibir el </w:t>
-      </w:r>
-      <w:proofErr w:type="spellStart"/>
-      <w:r>
-        <w:rPr>
-          <w:rFonts w:ascii="Calibri" w:eastAsia="Calibri" w:hAnsi="Calibri" w:cs="Calibri"/>
-          <w:i/>
-          <w:sz w:val="24"/>
-          <w:szCs w:val="24"/>
-        </w:rPr>
-        <w:t>feedback</w:t>
-      </w:r>
-      <w:proofErr w:type="spellEnd"/>
-      <w:r>
-        <w:rPr>
-          <w:rFonts w:ascii="Calibri" w:eastAsia="Calibri" w:hAnsi="Calibri" w:cs="Calibri"/>
-          <w:i/>
-          <w:sz w:val="24"/>
-          <w:szCs w:val="24"/>
-        </w:rPr>
-        <w:t xml:space="preserve"> de otros usuarios.</w:t>
+        <w:t>que le sea más sencillo a los usuarios recibir el feedback de otros usuarios.</w:t>
       </w:r>
     </w:p>
     <w:p>
@@ -15879,25 +15415,7 @@
           <w:sz w:val="24"/>
           <w:szCs w:val="24"/>
         </w:rPr>
-        <w:t xml:space="preserve">Al entrar en Golden5, un usuario tendrá el estatus de Invitado. Esto le dará acceso a los </w:t>
-      </w:r>
-      <w:proofErr w:type="spellStart"/>
-      <w:r>
-        <w:rPr>
-          <w:rFonts w:eastAsia="Calibri" w:cstheme="minorHAnsi"/>
-          <w:sz w:val="24"/>
-          <w:szCs w:val="24"/>
-        </w:rPr>
-        <w:t>PDFs</w:t>
-      </w:r>
-      <w:proofErr w:type="spellEnd"/>
-      <w:r>
-        <w:rPr>
-          <w:rFonts w:eastAsia="Calibri" w:cstheme="minorHAnsi"/>
-          <w:sz w:val="24"/>
-          <w:szCs w:val="24"/>
-        </w:rPr>
-        <w:t xml:space="preserve"> de la aplicación. No podrá acceder a los demás servicios hasta que no se haya registrado en la página.</w:t>
+        <w:t>Al entrar en Golden5, un usuario tendrá el estatus de Invitado. Esto le dará acceso a los PDFs de la aplicación. No podrá acceder a los demás servicios hasta que no se haya registrado en la página.</w:t>
       </w:r>
     </w:p>
     <w:p>
@@ -15954,25 +15472,7 @@
           <w:sz w:val="24"/>
           <w:szCs w:val="24"/>
         </w:rPr>
-        <w:t xml:space="preserve">Un usuario Registrado tendrá acceso al contenido correspondientes al de los Invitados y, además, podrá acceder a las herramientas y vídeos. </w:t>
-      </w:r>
-      <w:proofErr w:type="spellStart"/>
-      <w:r>
-        <w:rPr>
-          <w:rFonts w:eastAsia="Calibri" w:cstheme="minorHAnsi"/>
-          <w:sz w:val="24"/>
-          <w:szCs w:val="24"/>
-        </w:rPr>
-        <w:t>Ej</w:t>
-      </w:r>
-      <w:proofErr w:type="spellEnd"/>
-      <w:r>
-        <w:rPr>
-          <w:rFonts w:eastAsia="Calibri" w:cstheme="minorHAnsi"/>
-          <w:sz w:val="24"/>
-          <w:szCs w:val="24"/>
-        </w:rPr>
-        <w:t>: el sociograma. No podrá acceder a los demás servicios hasta que no pague una cuota anual para hacerse premium.</w:t>
+        <w:t>Un usuario Registrado tendrá acceso al contenido correspondientes al de los Invitados y, además, podrá acceder a las herramientas y vídeos. Ej: el sociograma. No podrá acceder a los demás servicios hasta que no pague una cuota anual para hacerse premium.</w:t>
       </w:r>
     </w:p>
     <w:p>
@@ -16704,8 +16204,6 @@
                 <w:sz w:val="24"/>
               </w:rPr>
             </w:pPr>
-            <w:proofErr w:type="spellStart"/>
-            <w:proofErr w:type="gramStart"/>
             <w:r>
               <w:rPr>
                 <w:rFonts w:ascii="Calibri" w:eastAsia="Calibri" w:hAnsi="Calibri" w:cs="Calibri"/>
@@ -16714,8 +16212,6 @@
               </w:rPr>
               <w:t>application.properties</w:t>
             </w:r>
-            <w:proofErr w:type="spellEnd"/>
-            <w:proofErr w:type="gramEnd"/>
           </w:p>
         </w:tc>
         <w:tc>
@@ -16876,7 +16372,6 @@
               </w:rPr>
               <w:t xml:space="preserve">Vista y controlador de </w:t>
             </w:r>
-            <w:proofErr w:type="spellStart"/>
             <w:r>
               <w:rPr>
                 <w:rFonts w:ascii="Calibri" w:eastAsia="Calibri" w:hAnsi="Calibri" w:cs="Calibri"/>
@@ -16893,7 +16388,6 @@
               </w:rPr>
               <w:t>elcome</w:t>
             </w:r>
-            <w:proofErr w:type="spellEnd"/>
           </w:p>
         </w:tc>
         <w:tc>
@@ -17220,25 +16714,7 @@
                 <w:i/>
                 <w:sz w:val="24"/>
               </w:rPr>
-              <w:t xml:space="preserve">Isabel </w:t>
-            </w:r>
-            <w:proofErr w:type="spellStart"/>
-            <w:r>
-              <w:rPr>
-                <w:rFonts w:ascii="Calibri" w:eastAsia="Calibri" w:hAnsi="Calibri" w:cs="Calibri"/>
-                <w:i/>
-                <w:sz w:val="24"/>
-              </w:rPr>
-              <w:t>Arrans</w:t>
-            </w:r>
-            <w:proofErr w:type="spellEnd"/>
-            <w:r>
-              <w:rPr>
-                <w:rFonts w:ascii="Calibri" w:eastAsia="Calibri" w:hAnsi="Calibri" w:cs="Calibri"/>
-                <w:i/>
-                <w:sz w:val="24"/>
-              </w:rPr>
-              <w:t xml:space="preserve"> Vega</w:t>
+              <w:t>Isabel Arrans Vega</w:t>
             </w:r>
           </w:p>
           <w:p>
@@ -17453,27 +16929,7 @@
                 <w:iCs/>
                 <w:sz w:val="24"/>
               </w:rPr>
-              <w:t xml:space="preserve">Isabel </w:t>
-            </w:r>
-            <w:proofErr w:type="spellStart"/>
-            <w:r>
-              <w:rPr>
-                <w:rFonts w:ascii="Calibri" w:eastAsia="Calibri" w:hAnsi="Calibri" w:cs="Calibri"/>
-                <w:i/>
-                <w:iCs/>
-                <w:sz w:val="24"/>
-              </w:rPr>
-              <w:t>Arrans</w:t>
-            </w:r>
-            <w:proofErr w:type="spellEnd"/>
-            <w:r>
-              <w:rPr>
-                <w:rFonts w:ascii="Calibri" w:eastAsia="Calibri" w:hAnsi="Calibri" w:cs="Calibri"/>
-                <w:i/>
-                <w:iCs/>
-                <w:sz w:val="24"/>
-              </w:rPr>
-              <w:t xml:space="preserve"> Vega</w:t>
+              <w:t>Isabel Arrans Vega</w:t>
             </w:r>
           </w:p>
           <w:p>
@@ -17636,27 +17092,7 @@
                 <w:iCs/>
                 <w:sz w:val="24"/>
               </w:rPr>
-              <w:t xml:space="preserve">Isabel </w:t>
-            </w:r>
-            <w:proofErr w:type="spellStart"/>
-            <w:r>
-              <w:rPr>
-                <w:rFonts w:ascii="Calibri" w:eastAsia="Calibri" w:hAnsi="Calibri" w:cs="Calibri"/>
-                <w:i/>
-                <w:iCs/>
-                <w:sz w:val="24"/>
-              </w:rPr>
-              <w:t>Arrans</w:t>
-            </w:r>
-            <w:proofErr w:type="spellEnd"/>
-            <w:r>
-              <w:rPr>
-                <w:rFonts w:ascii="Calibri" w:eastAsia="Calibri" w:hAnsi="Calibri" w:cs="Calibri"/>
-                <w:i/>
-                <w:iCs/>
-                <w:sz w:val="24"/>
-              </w:rPr>
-              <w:t xml:space="preserve"> Vega</w:t>
+              <w:t>Isabel Arrans Vega</w:t>
             </w:r>
           </w:p>
           <w:p>
@@ -17840,27 +17276,7 @@
                 <w:iCs/>
                 <w:sz w:val="24"/>
               </w:rPr>
-              <w:t xml:space="preserve">Isabel </w:t>
-            </w:r>
-            <w:proofErr w:type="spellStart"/>
-            <w:r>
-              <w:rPr>
-                <w:rFonts w:ascii="Calibri" w:eastAsia="Calibri" w:hAnsi="Calibri" w:cs="Calibri"/>
-                <w:i/>
-                <w:iCs/>
-                <w:sz w:val="24"/>
-              </w:rPr>
-              <w:t>Arrans</w:t>
-            </w:r>
-            <w:proofErr w:type="spellEnd"/>
-            <w:r>
-              <w:rPr>
-                <w:rFonts w:ascii="Calibri" w:eastAsia="Calibri" w:hAnsi="Calibri" w:cs="Calibri"/>
-                <w:i/>
-                <w:iCs/>
-                <w:sz w:val="24"/>
-              </w:rPr>
-              <w:t xml:space="preserve"> Vega</w:t>
+              <w:t>Isabel Arrans Vega</w:t>
             </w:r>
           </w:p>
           <w:p>
@@ -18049,27 +17465,7 @@
                 <w:iCs/>
                 <w:sz w:val="24"/>
               </w:rPr>
-              <w:t xml:space="preserve">Isabel </w:t>
-            </w:r>
-            <w:proofErr w:type="spellStart"/>
-            <w:r>
-              <w:rPr>
-                <w:rFonts w:ascii="Calibri" w:eastAsia="Calibri" w:hAnsi="Calibri" w:cs="Calibri"/>
-                <w:i/>
-                <w:iCs/>
-                <w:sz w:val="24"/>
-              </w:rPr>
-              <w:t>Arrans</w:t>
-            </w:r>
-            <w:proofErr w:type="spellEnd"/>
-            <w:r>
-              <w:rPr>
-                <w:rFonts w:ascii="Calibri" w:eastAsia="Calibri" w:hAnsi="Calibri" w:cs="Calibri"/>
-                <w:i/>
-                <w:iCs/>
-                <w:sz w:val="24"/>
-              </w:rPr>
-              <w:t xml:space="preserve"> Vega</w:t>
+              <w:t>Isabel Arrans Vega</w:t>
             </w:r>
           </w:p>
           <w:p>
@@ -18091,27 +17487,7 @@
                 <w:sz w:val="24"/>
               </w:rPr>
               <w:lastRenderedPageBreak/>
-              <w:t xml:space="preserve">Francisco Javier </w:t>
-            </w:r>
-            <w:proofErr w:type="spellStart"/>
-            <w:r>
-              <w:rPr>
-                <w:rFonts w:ascii="Calibri" w:eastAsia="Calibri" w:hAnsi="Calibri" w:cs="Calibri"/>
-                <w:i/>
-                <w:iCs/>
-                <w:sz w:val="24"/>
-              </w:rPr>
-              <w:t>Beltán</w:t>
-            </w:r>
-            <w:proofErr w:type="spellEnd"/>
-            <w:r>
-              <w:rPr>
-                <w:rFonts w:ascii="Calibri" w:eastAsia="Calibri" w:hAnsi="Calibri" w:cs="Calibri"/>
-                <w:i/>
-                <w:iCs/>
-                <w:sz w:val="24"/>
-              </w:rPr>
-              <w:t xml:space="preserve"> Rabadán</w:t>
+              <w:t>Francisco Javier Beltán Rabadán</w:t>
             </w:r>
           </w:p>
           <w:p>
@@ -18910,27 +18286,7 @@
                 <w:iCs/>
                 <w:sz w:val="24"/>
               </w:rPr>
-              <w:t xml:space="preserve">Isabel </w:t>
-            </w:r>
-            <w:proofErr w:type="spellStart"/>
-            <w:r>
-              <w:rPr>
-                <w:rFonts w:ascii="Calibri" w:eastAsia="Calibri" w:hAnsi="Calibri" w:cs="Calibri"/>
-                <w:i/>
-                <w:iCs/>
-                <w:sz w:val="24"/>
-              </w:rPr>
-              <w:t>Arrans</w:t>
-            </w:r>
-            <w:proofErr w:type="spellEnd"/>
-            <w:r>
-              <w:rPr>
-                <w:rFonts w:ascii="Calibri" w:eastAsia="Calibri" w:hAnsi="Calibri" w:cs="Calibri"/>
-                <w:i/>
-                <w:iCs/>
-                <w:sz w:val="24"/>
-              </w:rPr>
-              <w:t xml:space="preserve"> Vega</w:t>
+              <w:t>Isabel Arrans Vega</w:t>
             </w:r>
           </w:p>
         </w:tc>
@@ -20001,27 +19357,7 @@
                 <w:iCs/>
                 <w:sz w:val="24"/>
               </w:rPr>
-              <w:t xml:space="preserve">Isabel </w:t>
-            </w:r>
-            <w:proofErr w:type="spellStart"/>
-            <w:r>
-              <w:rPr>
-                <w:rFonts w:ascii="Calibri" w:eastAsia="Calibri" w:hAnsi="Calibri" w:cs="Calibri"/>
-                <w:i/>
-                <w:iCs/>
-                <w:sz w:val="24"/>
-              </w:rPr>
-              <w:t>Arrans</w:t>
-            </w:r>
-            <w:proofErr w:type="spellEnd"/>
-            <w:r>
-              <w:rPr>
-                <w:rFonts w:ascii="Calibri" w:eastAsia="Calibri" w:hAnsi="Calibri" w:cs="Calibri"/>
-                <w:i/>
-                <w:iCs/>
-                <w:sz w:val="24"/>
-              </w:rPr>
-              <w:t xml:space="preserve"> Vega</w:t>
+              <w:t>Isabel Arrans Vega</w:t>
             </w:r>
           </w:p>
           <w:p>
@@ -20148,36 +19484,8 @@
                 <w:i/>
                 <w:sz w:val="24"/>
               </w:rPr>
-              <w:t xml:space="preserve">, </w:t>
-            </w:r>
-            <w:proofErr w:type="spellStart"/>
-            <w:r>
-              <w:rPr>
-                <w:rFonts w:ascii="Calibri" w:eastAsia="Calibri" w:hAnsi="Calibri" w:cs="Calibri"/>
-                <w:i/>
-                <w:sz w:val="24"/>
-              </w:rPr>
-              <w:t>Service</w:t>
-            </w:r>
-            <w:proofErr w:type="spellEnd"/>
-            <w:r>
-              <w:rPr>
-                <w:rFonts w:ascii="Calibri" w:eastAsia="Calibri" w:hAnsi="Calibri" w:cs="Calibri"/>
-                <w:i/>
-                <w:sz w:val="24"/>
-              </w:rPr>
-              <w:t xml:space="preserve"> y </w:t>
-            </w:r>
-            <w:proofErr w:type="spellStart"/>
-            <w:r>
-              <w:rPr>
-                <w:rFonts w:ascii="Calibri" w:eastAsia="Calibri" w:hAnsi="Calibri" w:cs="Calibri"/>
-                <w:i/>
-                <w:sz w:val="24"/>
-              </w:rPr>
-              <w:t>Controller</w:t>
-            </w:r>
-            <w:proofErr w:type="spellEnd"/>
+              <w:t>, Service y Controller</w:t>
+            </w:r>
           </w:p>
         </w:tc>
         <w:tc>
@@ -20211,25 +19519,7 @@
                 <w:i/>
                 <w:sz w:val="24"/>
               </w:rPr>
-              <w:t xml:space="preserve">Logros, </w:t>
-            </w:r>
-            <w:proofErr w:type="spellStart"/>
-            <w:r>
-              <w:rPr>
-                <w:rFonts w:ascii="Calibri" w:eastAsia="Calibri" w:hAnsi="Calibri" w:cs="Calibri"/>
-                <w:i/>
-                <w:sz w:val="24"/>
-              </w:rPr>
-              <w:t>Tests</w:t>
-            </w:r>
-            <w:proofErr w:type="spellEnd"/>
-            <w:r>
-              <w:rPr>
-                <w:rFonts w:ascii="Calibri" w:eastAsia="Calibri" w:hAnsi="Calibri" w:cs="Calibri"/>
-                <w:i/>
-                <w:sz w:val="24"/>
-              </w:rPr>
-              <w:t>, Usuarios, Preguntas, Nivel 1, Nivel 2, Nivel 3, Administrador</w:t>
+              <w:t>Logros, Tests, Usuarios, Preguntas, Nivel 1, Nivel 2, Nivel 3, Administrador</w:t>
             </w:r>
             <w:r>
               <w:rPr>
@@ -20274,27 +19564,7 @@
                 <w:iCs/>
                 <w:sz w:val="24"/>
               </w:rPr>
-              <w:t xml:space="preserve">Isabel </w:t>
-            </w:r>
-            <w:proofErr w:type="spellStart"/>
-            <w:r>
-              <w:rPr>
-                <w:rFonts w:ascii="Calibri" w:eastAsia="Calibri" w:hAnsi="Calibri" w:cs="Calibri"/>
-                <w:i/>
-                <w:iCs/>
-                <w:sz w:val="24"/>
-              </w:rPr>
-              <w:t>Arrans</w:t>
-            </w:r>
-            <w:proofErr w:type="spellEnd"/>
-            <w:r>
-              <w:rPr>
-                <w:rFonts w:ascii="Calibri" w:eastAsia="Calibri" w:hAnsi="Calibri" w:cs="Calibri"/>
-                <w:i/>
-                <w:iCs/>
-                <w:sz w:val="24"/>
-              </w:rPr>
-              <w:t xml:space="preserve"> Vega</w:t>
+              <w:t>Isabel Arrans Vega</w:t>
             </w:r>
           </w:p>
           <w:p>
@@ -20398,36 +19668,8 @@
                 <w:i/>
                 <w:sz w:val="24"/>
               </w:rPr>
-              <w:t xml:space="preserve">, </w:t>
-            </w:r>
-            <w:proofErr w:type="spellStart"/>
-            <w:r>
-              <w:rPr>
-                <w:rFonts w:ascii="Calibri" w:eastAsia="Calibri" w:hAnsi="Calibri" w:cs="Calibri"/>
-                <w:i/>
-                <w:sz w:val="24"/>
-              </w:rPr>
-              <w:t>Service</w:t>
-            </w:r>
-            <w:proofErr w:type="spellEnd"/>
-            <w:r>
-              <w:rPr>
-                <w:rFonts w:ascii="Calibri" w:eastAsia="Calibri" w:hAnsi="Calibri" w:cs="Calibri"/>
-                <w:i/>
-                <w:sz w:val="24"/>
-              </w:rPr>
-              <w:t xml:space="preserve"> y </w:t>
-            </w:r>
-            <w:proofErr w:type="spellStart"/>
-            <w:r>
-              <w:rPr>
-                <w:rFonts w:ascii="Calibri" w:eastAsia="Calibri" w:hAnsi="Calibri" w:cs="Calibri"/>
-                <w:i/>
-                <w:sz w:val="24"/>
-              </w:rPr>
-              <w:t>Controller</w:t>
-            </w:r>
-            <w:proofErr w:type="spellEnd"/>
+              <w:t>, Service y Controller</w:t>
+            </w:r>
           </w:p>
         </w:tc>
         <w:tc>
@@ -20831,25 +20073,7 @@
                 <w:i/>
                 <w:sz w:val="24"/>
               </w:rPr>
-              <w:t xml:space="preserve">Isabel </w:t>
-            </w:r>
-            <w:proofErr w:type="spellStart"/>
-            <w:r>
-              <w:rPr>
-                <w:rFonts w:ascii="Calibri" w:eastAsia="Calibri" w:hAnsi="Calibri" w:cs="Calibri"/>
-                <w:i/>
-                <w:sz w:val="24"/>
-              </w:rPr>
-              <w:t>Arrans</w:t>
-            </w:r>
-            <w:proofErr w:type="spellEnd"/>
-            <w:r>
-              <w:rPr>
-                <w:rFonts w:ascii="Calibri" w:eastAsia="Calibri" w:hAnsi="Calibri" w:cs="Calibri"/>
-                <w:i/>
-                <w:sz w:val="24"/>
-              </w:rPr>
-              <w:t xml:space="preserve"> Vega</w:t>
+              <w:t>Isabel Arrans Vega</w:t>
             </w:r>
           </w:p>
         </w:tc>
@@ -21139,25 +20363,7 @@
                 <w:i/>
                 <w:sz w:val="24"/>
               </w:rPr>
-              <w:t xml:space="preserve">Isabel </w:t>
-            </w:r>
-            <w:proofErr w:type="spellStart"/>
-            <w:r>
-              <w:rPr>
-                <w:rFonts w:ascii="Calibri" w:eastAsia="Calibri" w:hAnsi="Calibri" w:cs="Calibri"/>
-                <w:i/>
-                <w:sz w:val="24"/>
-              </w:rPr>
-              <w:t>Arrans</w:t>
-            </w:r>
-            <w:proofErr w:type="spellEnd"/>
-            <w:r>
-              <w:rPr>
-                <w:rFonts w:ascii="Calibri" w:eastAsia="Calibri" w:hAnsi="Calibri" w:cs="Calibri"/>
-                <w:i/>
-                <w:sz w:val="24"/>
-              </w:rPr>
-              <w:t xml:space="preserve"> Vega</w:t>
+              <w:t>Isabel Arrans Vega</w:t>
             </w:r>
           </w:p>
         </w:tc>
@@ -21302,25 +20508,7 @@
                 <w:i/>
                 <w:sz w:val="24"/>
               </w:rPr>
-              <w:t xml:space="preserve">Isabel </w:t>
-            </w:r>
-            <w:proofErr w:type="spellStart"/>
-            <w:r>
-              <w:rPr>
-                <w:rFonts w:ascii="Calibri" w:eastAsia="Calibri" w:hAnsi="Calibri" w:cs="Calibri"/>
-                <w:i/>
-                <w:sz w:val="24"/>
-              </w:rPr>
-              <w:t>Arrans</w:t>
-            </w:r>
-            <w:proofErr w:type="spellEnd"/>
-            <w:r>
-              <w:rPr>
-                <w:rFonts w:ascii="Calibri" w:eastAsia="Calibri" w:hAnsi="Calibri" w:cs="Calibri"/>
-                <w:i/>
-                <w:sz w:val="24"/>
-              </w:rPr>
-              <w:t xml:space="preserve"> Vega</w:t>
+              <w:t>Isabel Arrans Vega</w:t>
             </w:r>
           </w:p>
           <w:p>
@@ -21541,25 +20729,7 @@
                 <w:i/>
                 <w:sz w:val="24"/>
               </w:rPr>
-              <w:t xml:space="preserve">Isabel </w:t>
-            </w:r>
-            <w:proofErr w:type="spellStart"/>
-            <w:r>
-              <w:rPr>
-                <w:rFonts w:ascii="Calibri" w:eastAsia="Calibri" w:hAnsi="Calibri" w:cs="Calibri"/>
-                <w:i/>
-                <w:sz w:val="24"/>
-              </w:rPr>
-              <w:t>Arrans</w:t>
-            </w:r>
-            <w:proofErr w:type="spellEnd"/>
-            <w:r>
-              <w:rPr>
-                <w:rFonts w:ascii="Calibri" w:eastAsia="Calibri" w:hAnsi="Calibri" w:cs="Calibri"/>
-                <w:i/>
-                <w:sz w:val="24"/>
-              </w:rPr>
-              <w:t xml:space="preserve"> Vega</w:t>
+              <w:t>Isabel Arrans Vega</w:t>
             </w:r>
           </w:p>
           <w:p>
@@ -21949,25 +21119,7 @@
                 <w:i/>
                 <w:iCs/>
               </w:rPr>
-              <w:t xml:space="preserve">Isabel </w:t>
-            </w:r>
-            <w:proofErr w:type="spellStart"/>
-            <w:r>
-              <w:rPr>
-                <w:rFonts w:ascii="Calibri" w:eastAsia="Calibri" w:hAnsi="Calibri" w:cs="Calibri"/>
-                <w:i/>
-                <w:iCs/>
-              </w:rPr>
-              <w:t>Arrans</w:t>
-            </w:r>
-            <w:proofErr w:type="spellEnd"/>
-            <w:r>
-              <w:rPr>
-                <w:rFonts w:ascii="Calibri" w:eastAsia="Calibri" w:hAnsi="Calibri" w:cs="Calibri"/>
-                <w:i/>
-                <w:iCs/>
-              </w:rPr>
-              <w:t xml:space="preserve"> Vega</w:t>
+              <w:t>Isabel Arrans Vega</w:t>
             </w:r>
           </w:p>
           <w:p>
@@ -22080,36 +21232,8 @@
                 <w:i/>
                 <w:sz w:val="24"/>
               </w:rPr>
-              <w:t xml:space="preserve">Entidad, </w:t>
-            </w:r>
-            <w:proofErr w:type="spellStart"/>
-            <w:r>
-              <w:rPr>
-                <w:rFonts w:ascii="Calibri" w:eastAsia="Calibri" w:hAnsi="Calibri" w:cs="Calibri"/>
-                <w:i/>
-                <w:sz w:val="24"/>
-              </w:rPr>
-              <w:t>Service</w:t>
-            </w:r>
-            <w:proofErr w:type="spellEnd"/>
-            <w:r>
-              <w:rPr>
-                <w:rFonts w:ascii="Calibri" w:eastAsia="Calibri" w:hAnsi="Calibri" w:cs="Calibri"/>
-                <w:i/>
-                <w:sz w:val="24"/>
-              </w:rPr>
-              <w:t xml:space="preserve"> y </w:t>
-            </w:r>
-            <w:proofErr w:type="spellStart"/>
-            <w:r>
-              <w:rPr>
-                <w:rFonts w:ascii="Calibri" w:eastAsia="Calibri" w:hAnsi="Calibri" w:cs="Calibri"/>
-                <w:i/>
-                <w:sz w:val="24"/>
-              </w:rPr>
-              <w:t>Controller</w:t>
-            </w:r>
-            <w:proofErr w:type="spellEnd"/>
+              <w:t>Entidad, Service y Controller</w:t>
+            </w:r>
           </w:p>
         </w:tc>
         <w:tc>
@@ -22180,27 +21304,7 @@
                 <w:iCs/>
                 <w:sz w:val="24"/>
               </w:rPr>
-              <w:t xml:space="preserve">Isabel </w:t>
-            </w:r>
-            <w:proofErr w:type="spellStart"/>
-            <w:r>
-              <w:rPr>
-                <w:rFonts w:ascii="Calibri" w:eastAsia="Calibri" w:hAnsi="Calibri" w:cs="Calibri"/>
-                <w:i/>
-                <w:iCs/>
-                <w:sz w:val="24"/>
-              </w:rPr>
-              <w:t>Arrans</w:t>
-            </w:r>
-            <w:proofErr w:type="spellEnd"/>
-            <w:r>
-              <w:rPr>
-                <w:rFonts w:ascii="Calibri" w:eastAsia="Calibri" w:hAnsi="Calibri" w:cs="Calibri"/>
-                <w:i/>
-                <w:iCs/>
-                <w:sz w:val="24"/>
-              </w:rPr>
-              <w:t xml:space="preserve"> Vega</w:t>
+              <w:t>Isabel Arrans Vega</w:t>
             </w:r>
           </w:p>
           <w:p>
@@ -22461,43 +21565,7 @@
                 <w:i/>
                 <w:iCs/>
               </w:rPr>
-              <w:t xml:space="preserve">Entidad, </w:t>
-            </w:r>
-            <w:proofErr w:type="spellStart"/>
-            <w:r>
-              <w:rPr>
-                <w:rFonts w:ascii="Calibri" w:eastAsia="Calibri" w:hAnsi="Calibri" w:cs="Calibri"/>
-                <w:i/>
-                <w:iCs/>
-              </w:rPr>
-              <w:t>service</w:t>
-            </w:r>
-            <w:proofErr w:type="spellEnd"/>
-            <w:r>
-              <w:rPr>
-                <w:rFonts w:ascii="Calibri" w:eastAsia="Calibri" w:hAnsi="Calibri" w:cs="Calibri"/>
-                <w:i/>
-                <w:iCs/>
-              </w:rPr>
-              <w:t xml:space="preserve">, </w:t>
-            </w:r>
-            <w:proofErr w:type="spellStart"/>
-            <w:r>
-              <w:rPr>
-                <w:rFonts w:ascii="Calibri" w:eastAsia="Calibri" w:hAnsi="Calibri" w:cs="Calibri"/>
-                <w:i/>
-                <w:iCs/>
-              </w:rPr>
-              <w:t>controller</w:t>
-            </w:r>
-            <w:proofErr w:type="spellEnd"/>
-            <w:r>
-              <w:rPr>
-                <w:rFonts w:ascii="Calibri" w:eastAsia="Calibri" w:hAnsi="Calibri" w:cs="Calibri"/>
-                <w:i/>
-                <w:iCs/>
-              </w:rPr>
-              <w:t xml:space="preserve"> y relación</w:t>
+              <w:t>Entidad, service, controller y relación</w:t>
             </w:r>
           </w:p>
         </w:tc>
@@ -22642,43 +21710,7 @@
                 <w:i/>
                 <w:iCs/>
               </w:rPr>
-              <w:t xml:space="preserve">Entidad, </w:t>
-            </w:r>
-            <w:proofErr w:type="spellStart"/>
-            <w:r>
-              <w:rPr>
-                <w:rFonts w:ascii="Calibri" w:eastAsia="Calibri" w:hAnsi="Calibri" w:cs="Calibri"/>
-                <w:i/>
-                <w:iCs/>
-              </w:rPr>
-              <w:t>service</w:t>
-            </w:r>
-            <w:proofErr w:type="spellEnd"/>
-            <w:r>
-              <w:rPr>
-                <w:rFonts w:ascii="Calibri" w:eastAsia="Calibri" w:hAnsi="Calibri" w:cs="Calibri"/>
-                <w:i/>
-                <w:iCs/>
-              </w:rPr>
-              <w:t xml:space="preserve">, </w:t>
-            </w:r>
-            <w:proofErr w:type="spellStart"/>
-            <w:r>
-              <w:rPr>
-                <w:rFonts w:ascii="Calibri" w:eastAsia="Calibri" w:hAnsi="Calibri" w:cs="Calibri"/>
-                <w:i/>
-                <w:iCs/>
-              </w:rPr>
-              <w:t>controller</w:t>
-            </w:r>
-            <w:proofErr w:type="spellEnd"/>
-            <w:r>
-              <w:rPr>
-                <w:rFonts w:ascii="Calibri" w:eastAsia="Calibri" w:hAnsi="Calibri" w:cs="Calibri"/>
-                <w:i/>
-                <w:iCs/>
-              </w:rPr>
-              <w:t xml:space="preserve"> y relación</w:t>
+              <w:t>Entidad, service, controller y relación</w:t>
             </w:r>
           </w:p>
         </w:tc>
@@ -22877,25 +21909,7 @@
                 <w:i/>
                 <w:iCs/>
               </w:rPr>
-              <w:t>Bloque 1 (</w:t>
-            </w:r>
-            <w:proofErr w:type="spellStart"/>
-            <w:r>
-              <w:rPr>
-                <w:rFonts w:ascii="Calibri" w:eastAsia="Calibri" w:hAnsi="Calibri" w:cs="Calibri"/>
-                <w:i/>
-                <w:iCs/>
-              </w:rPr>
-              <w:t>PDFs</w:t>
-            </w:r>
-            <w:proofErr w:type="spellEnd"/>
-            <w:r>
-              <w:rPr>
-                <w:rFonts w:ascii="Calibri" w:eastAsia="Calibri" w:hAnsi="Calibri" w:cs="Calibri"/>
-                <w:i/>
-                <w:iCs/>
-              </w:rPr>
-              <w:t xml:space="preserve"> y Vídeos)</w:t>
+              <w:t>Bloque 1 (PDFs y Vídeos)</w:t>
             </w:r>
           </w:p>
         </w:tc>
@@ -23040,39 +22054,7 @@
                 <w:i/>
                 <w:iCs/>
               </w:rPr>
-              <w:t xml:space="preserve">Bloque </w:t>
-            </w:r>
-            <w:r>
-              <w:rPr>
-                <w:rFonts w:ascii="Calibri" w:eastAsia="Calibri" w:hAnsi="Calibri" w:cs="Calibri"/>
-                <w:i/>
-                <w:iCs/>
-              </w:rPr>
-              <w:t>2</w:t>
-            </w:r>
-            <w:r>
-              <w:rPr>
-                <w:rFonts w:ascii="Calibri" w:eastAsia="Calibri" w:hAnsi="Calibri" w:cs="Calibri"/>
-                <w:i/>
-                <w:iCs/>
-              </w:rPr>
-              <w:t xml:space="preserve"> (</w:t>
-            </w:r>
-            <w:r>
-              <w:rPr>
-                <w:rFonts w:ascii="Calibri" w:eastAsia="Calibri" w:hAnsi="Calibri" w:cs="Calibri"/>
-                <w:i/>
-                <w:iCs/>
-              </w:rPr>
-              <w:t>Exámenes</w:t>
-            </w:r>
-            <w:r>
-              <w:rPr>
-                <w:rFonts w:ascii="Calibri" w:eastAsia="Calibri" w:hAnsi="Calibri" w:cs="Calibri"/>
-                <w:i/>
-                <w:iCs/>
-              </w:rPr>
-              <w:t>)</w:t>
+              <w:t>Bloque 2 (Exámenes)</w:t>
             </w:r>
           </w:p>
         </w:tc>
@@ -23126,25 +22108,7 @@
                 <w:i/>
                 <w:iCs/>
               </w:rPr>
-              <w:t xml:space="preserve">Isabel </w:t>
-            </w:r>
-            <w:proofErr w:type="spellStart"/>
-            <w:r>
-              <w:rPr>
-                <w:rFonts w:ascii="Calibri" w:eastAsia="Calibri" w:hAnsi="Calibri" w:cs="Calibri"/>
-                <w:i/>
-                <w:iCs/>
-              </w:rPr>
-              <w:t>Arrans</w:t>
-            </w:r>
-            <w:proofErr w:type="spellEnd"/>
-            <w:r>
-              <w:rPr>
-                <w:rFonts w:ascii="Calibri" w:eastAsia="Calibri" w:hAnsi="Calibri" w:cs="Calibri"/>
-                <w:i/>
-                <w:iCs/>
-              </w:rPr>
-              <w:t xml:space="preserve"> Vega</w:t>
+              <w:t>Isabel Arrans Vega</w:t>
             </w:r>
           </w:p>
         </w:tc>
@@ -23254,39 +22218,7 @@
                 <w:i/>
                 <w:iCs/>
               </w:rPr>
-              <w:t xml:space="preserve">Bloque </w:t>
-            </w:r>
-            <w:r>
-              <w:rPr>
-                <w:rFonts w:ascii="Calibri" w:eastAsia="Calibri" w:hAnsi="Calibri" w:cs="Calibri"/>
-                <w:i/>
-                <w:iCs/>
-              </w:rPr>
-              <w:t>3</w:t>
-            </w:r>
-            <w:r>
-              <w:rPr>
-                <w:rFonts w:ascii="Calibri" w:eastAsia="Calibri" w:hAnsi="Calibri" w:cs="Calibri"/>
-                <w:i/>
-                <w:iCs/>
-              </w:rPr>
-              <w:t xml:space="preserve"> (</w:t>
-            </w:r>
-            <w:r>
-              <w:rPr>
-                <w:rFonts w:ascii="Calibri" w:eastAsia="Calibri" w:hAnsi="Calibri" w:cs="Calibri"/>
-                <w:i/>
-                <w:iCs/>
-              </w:rPr>
-              <w:t>Foro</w:t>
-            </w:r>
-            <w:r>
-              <w:rPr>
-                <w:rFonts w:ascii="Calibri" w:eastAsia="Calibri" w:hAnsi="Calibri" w:cs="Calibri"/>
-                <w:i/>
-                <w:iCs/>
-              </w:rPr>
-              <w:t>)</w:t>
+              <w:t>Bloque 3 (Foro)</w:t>
             </w:r>
           </w:p>
         </w:tc>
@@ -23576,25 +22508,7 @@
                 <w:i/>
                 <w:iCs/>
               </w:rPr>
-              <w:t>Bloque 1 (</w:t>
-            </w:r>
-            <w:proofErr w:type="spellStart"/>
-            <w:r>
-              <w:rPr>
-                <w:rFonts w:ascii="Calibri" w:eastAsia="Calibri" w:hAnsi="Calibri" w:cs="Calibri"/>
-                <w:i/>
-                <w:iCs/>
-              </w:rPr>
-              <w:t>PDFs</w:t>
-            </w:r>
-            <w:proofErr w:type="spellEnd"/>
-            <w:r>
-              <w:rPr>
-                <w:rFonts w:ascii="Calibri" w:eastAsia="Calibri" w:hAnsi="Calibri" w:cs="Calibri"/>
-                <w:i/>
-                <w:iCs/>
-              </w:rPr>
-              <w:t xml:space="preserve"> y Vídeos)</w:t>
+              <w:t>Bloque 1 (PDFs y Vídeos)</w:t>
             </w:r>
           </w:p>
         </w:tc>
@@ -23758,39 +22672,7 @@
                 <w:i/>
                 <w:iCs/>
               </w:rPr>
-              <w:t xml:space="preserve">Bloque </w:t>
-            </w:r>
-            <w:r>
-              <w:rPr>
-                <w:rFonts w:ascii="Calibri" w:eastAsia="Calibri" w:hAnsi="Calibri" w:cs="Calibri"/>
-                <w:i/>
-                <w:iCs/>
-              </w:rPr>
-              <w:t>2</w:t>
-            </w:r>
-            <w:r>
-              <w:rPr>
-                <w:rFonts w:ascii="Calibri" w:eastAsia="Calibri" w:hAnsi="Calibri" w:cs="Calibri"/>
-                <w:i/>
-                <w:iCs/>
-              </w:rPr>
-              <w:t xml:space="preserve"> (</w:t>
-            </w:r>
-            <w:r>
-              <w:rPr>
-                <w:rFonts w:ascii="Calibri" w:eastAsia="Calibri" w:hAnsi="Calibri" w:cs="Calibri"/>
-                <w:i/>
-                <w:iCs/>
-              </w:rPr>
-              <w:t>Exámenes</w:t>
-            </w:r>
-            <w:r>
-              <w:rPr>
-                <w:rFonts w:ascii="Calibri" w:eastAsia="Calibri" w:hAnsi="Calibri" w:cs="Calibri"/>
-                <w:i/>
-                <w:iCs/>
-              </w:rPr>
-              <w:t>)</w:t>
+              <w:t>Bloque 2 (Exámenes)</w:t>
             </w:r>
           </w:p>
         </w:tc>
@@ -23844,25 +22726,7 @@
                 <w:i/>
                 <w:iCs/>
               </w:rPr>
-              <w:t xml:space="preserve">Isabel </w:t>
-            </w:r>
-            <w:proofErr w:type="spellStart"/>
-            <w:r>
-              <w:rPr>
-                <w:rFonts w:ascii="Calibri" w:eastAsia="Calibri" w:hAnsi="Calibri" w:cs="Calibri"/>
-                <w:i/>
-                <w:iCs/>
-              </w:rPr>
-              <w:t>Arrans</w:t>
-            </w:r>
-            <w:proofErr w:type="spellEnd"/>
-            <w:r>
-              <w:rPr>
-                <w:rFonts w:ascii="Calibri" w:eastAsia="Calibri" w:hAnsi="Calibri" w:cs="Calibri"/>
-                <w:i/>
-                <w:iCs/>
-              </w:rPr>
-              <w:t xml:space="preserve"> Vega</w:t>
+              <w:t>Isabel Arrans Vega</w:t>
             </w:r>
           </w:p>
         </w:tc>
@@ -23972,39 +22836,7 @@
                 <w:i/>
                 <w:iCs/>
               </w:rPr>
-              <w:t xml:space="preserve">Bloque </w:t>
-            </w:r>
-            <w:r>
-              <w:rPr>
-                <w:rFonts w:ascii="Calibri" w:eastAsia="Calibri" w:hAnsi="Calibri" w:cs="Calibri"/>
-                <w:i/>
-                <w:iCs/>
-              </w:rPr>
-              <w:t>3</w:t>
-            </w:r>
-            <w:r>
-              <w:rPr>
-                <w:rFonts w:ascii="Calibri" w:eastAsia="Calibri" w:hAnsi="Calibri" w:cs="Calibri"/>
-                <w:i/>
-                <w:iCs/>
-              </w:rPr>
-              <w:t xml:space="preserve"> (</w:t>
-            </w:r>
-            <w:r>
-              <w:rPr>
-                <w:rFonts w:ascii="Calibri" w:eastAsia="Calibri" w:hAnsi="Calibri" w:cs="Calibri"/>
-                <w:i/>
-                <w:iCs/>
-              </w:rPr>
-              <w:t>Foro</w:t>
-            </w:r>
-            <w:r>
-              <w:rPr>
-                <w:rFonts w:ascii="Calibri" w:eastAsia="Calibri" w:hAnsi="Calibri" w:cs="Calibri"/>
-                <w:i/>
-                <w:iCs/>
-              </w:rPr>
-              <w:t>)</w:t>
+              <w:t>Bloque 3 (Foro)</w:t>
             </w:r>
           </w:p>
         </w:tc>
@@ -24058,25 +22890,7 @@
                 <w:i/>
                 <w:iCs/>
               </w:rPr>
-              <w:t xml:space="preserve">Isabel </w:t>
-            </w:r>
-            <w:proofErr w:type="spellStart"/>
-            <w:r>
-              <w:rPr>
-                <w:rFonts w:ascii="Calibri" w:eastAsia="Calibri" w:hAnsi="Calibri" w:cs="Calibri"/>
-                <w:i/>
-                <w:iCs/>
-              </w:rPr>
-              <w:t>Arrans</w:t>
-            </w:r>
-            <w:proofErr w:type="spellEnd"/>
-            <w:r>
-              <w:rPr>
-                <w:rFonts w:ascii="Calibri" w:eastAsia="Calibri" w:hAnsi="Calibri" w:cs="Calibri"/>
-                <w:i/>
-                <w:iCs/>
-              </w:rPr>
-              <w:t xml:space="preserve"> Vega</w:t>
+              <w:t>Isabel Arrans Vega</w:t>
             </w:r>
           </w:p>
           <w:p>
@@ -24205,25 +23019,7 @@
                 <w:i/>
                 <w:iCs/>
               </w:rPr>
-              <w:t>Bloque 1 (</w:t>
-            </w:r>
-            <w:proofErr w:type="spellStart"/>
-            <w:r>
-              <w:rPr>
-                <w:rFonts w:ascii="Calibri" w:eastAsia="Calibri" w:hAnsi="Calibri" w:cs="Calibri"/>
-                <w:i/>
-                <w:iCs/>
-              </w:rPr>
-              <w:t>PDFs</w:t>
-            </w:r>
-            <w:proofErr w:type="spellEnd"/>
-            <w:r>
-              <w:rPr>
-                <w:rFonts w:ascii="Calibri" w:eastAsia="Calibri" w:hAnsi="Calibri" w:cs="Calibri"/>
-                <w:i/>
-                <w:iCs/>
-              </w:rPr>
-              <w:t xml:space="preserve"> y Vídeos)</w:t>
+              <w:t>Bloque 1 (PDFs y Vídeos)</w:t>
             </w:r>
           </w:p>
         </w:tc>
@@ -24387,39 +23183,7 @@
                 <w:i/>
                 <w:iCs/>
               </w:rPr>
-              <w:t xml:space="preserve">Bloque </w:t>
-            </w:r>
-            <w:r>
-              <w:rPr>
-                <w:rFonts w:ascii="Calibri" w:eastAsia="Calibri" w:hAnsi="Calibri" w:cs="Calibri"/>
-                <w:i/>
-                <w:iCs/>
-              </w:rPr>
-              <w:t>2</w:t>
-            </w:r>
-            <w:r>
-              <w:rPr>
-                <w:rFonts w:ascii="Calibri" w:eastAsia="Calibri" w:hAnsi="Calibri" w:cs="Calibri"/>
-                <w:i/>
-                <w:iCs/>
-              </w:rPr>
-              <w:t xml:space="preserve"> (</w:t>
-            </w:r>
-            <w:r>
-              <w:rPr>
-                <w:rFonts w:ascii="Calibri" w:eastAsia="Calibri" w:hAnsi="Calibri" w:cs="Calibri"/>
-                <w:i/>
-                <w:iCs/>
-              </w:rPr>
-              <w:t>Exámenes</w:t>
-            </w:r>
-            <w:r>
-              <w:rPr>
-                <w:rFonts w:ascii="Calibri" w:eastAsia="Calibri" w:hAnsi="Calibri" w:cs="Calibri"/>
-                <w:i/>
-                <w:iCs/>
-              </w:rPr>
-              <w:t>)</w:t>
+              <w:t>Bloque 2 (Exámenes)</w:t>
             </w:r>
           </w:p>
         </w:tc>
@@ -24454,25 +23218,7 @@
                 <w:i/>
                 <w:iCs/>
               </w:rPr>
-              <w:t xml:space="preserve">Isabel </w:t>
-            </w:r>
-            <w:proofErr w:type="spellStart"/>
-            <w:r>
-              <w:rPr>
-                <w:rFonts w:ascii="Calibri" w:eastAsia="Calibri" w:hAnsi="Calibri" w:cs="Calibri"/>
-                <w:i/>
-                <w:iCs/>
-              </w:rPr>
-              <w:t>Arrans</w:t>
-            </w:r>
-            <w:proofErr w:type="spellEnd"/>
-            <w:r>
-              <w:rPr>
-                <w:rFonts w:ascii="Calibri" w:eastAsia="Calibri" w:hAnsi="Calibri" w:cs="Calibri"/>
-                <w:i/>
-                <w:iCs/>
-              </w:rPr>
-              <w:t xml:space="preserve"> Vega</w:t>
+              <w:t>Isabel Arrans Vega</w:t>
             </w:r>
           </w:p>
           <w:p>
@@ -24620,39 +23366,7 @@
                 <w:i/>
                 <w:iCs/>
               </w:rPr>
-              <w:t xml:space="preserve">Bloque </w:t>
-            </w:r>
-            <w:r>
-              <w:rPr>
-                <w:rFonts w:ascii="Calibri" w:eastAsia="Calibri" w:hAnsi="Calibri" w:cs="Calibri"/>
-                <w:i/>
-                <w:iCs/>
-              </w:rPr>
-              <w:t>3</w:t>
-            </w:r>
-            <w:r>
-              <w:rPr>
-                <w:rFonts w:ascii="Calibri" w:eastAsia="Calibri" w:hAnsi="Calibri" w:cs="Calibri"/>
-                <w:i/>
-                <w:iCs/>
-              </w:rPr>
-              <w:t xml:space="preserve"> (</w:t>
-            </w:r>
-            <w:r>
-              <w:rPr>
-                <w:rFonts w:ascii="Calibri" w:eastAsia="Calibri" w:hAnsi="Calibri" w:cs="Calibri"/>
-                <w:i/>
-                <w:iCs/>
-              </w:rPr>
-              <w:t>Foro</w:t>
-            </w:r>
-            <w:r>
-              <w:rPr>
-                <w:rFonts w:ascii="Calibri" w:eastAsia="Calibri" w:hAnsi="Calibri" w:cs="Calibri"/>
-                <w:i/>
-                <w:iCs/>
-              </w:rPr>
-              <w:t>)</w:t>
+              <w:t>Bloque 3 (Foro)</w:t>
             </w:r>
           </w:p>
         </w:tc>
@@ -24798,25 +23512,7 @@
                 <w:i/>
                 <w:iCs/>
               </w:rPr>
-              <w:t>Bloque 1 (</w:t>
-            </w:r>
-            <w:proofErr w:type="spellStart"/>
-            <w:r>
-              <w:rPr>
-                <w:rFonts w:ascii="Calibri" w:eastAsia="Calibri" w:hAnsi="Calibri" w:cs="Calibri"/>
-                <w:i/>
-                <w:iCs/>
-              </w:rPr>
-              <w:t>PDFs</w:t>
-            </w:r>
-            <w:proofErr w:type="spellEnd"/>
-            <w:r>
-              <w:rPr>
-                <w:rFonts w:ascii="Calibri" w:eastAsia="Calibri" w:hAnsi="Calibri" w:cs="Calibri"/>
-                <w:i/>
-                <w:iCs/>
-              </w:rPr>
-              <w:t xml:space="preserve"> y Vídeos)</w:t>
+              <w:t>Bloque 1 (PDFs y Vídeos)</w:t>
             </w:r>
           </w:p>
         </w:tc>
@@ -24852,6 +23548,25 @@
                 <w:iCs/>
               </w:rPr>
               <w:t>Pablo Colmenero Capote</w:t>
+            </w:r>
+          </w:p>
+          <w:p>
+            <w:pPr>
+              <w:spacing w:line="240" w:lineRule="auto"/>
+              <w:jc w:val="both"/>
+              <w:rPr>
+                <w:rFonts w:ascii="Calibri" w:eastAsia="Calibri" w:hAnsi="Calibri" w:cs="Calibri"/>
+                <w:i/>
+                <w:iCs/>
+              </w:rPr>
+            </w:pPr>
+            <w:r>
+              <w:rPr>
+                <w:rFonts w:ascii="Calibri" w:eastAsia="Calibri" w:hAnsi="Calibri" w:cs="Calibri"/>
+                <w:i/>
+                <w:iCs/>
+              </w:rPr>
+              <w:t>Guillermo López Rosado</w:t>
             </w:r>
           </w:p>
         </w:tc>
@@ -24961,39 +23676,7 @@
                 <w:i/>
                 <w:iCs/>
               </w:rPr>
-              <w:t xml:space="preserve">Bloque </w:t>
-            </w:r>
-            <w:r>
-              <w:rPr>
-                <w:rFonts w:ascii="Calibri" w:eastAsia="Calibri" w:hAnsi="Calibri" w:cs="Calibri"/>
-                <w:i/>
-                <w:iCs/>
-              </w:rPr>
-              <w:t>2</w:t>
-            </w:r>
-            <w:r>
-              <w:rPr>
-                <w:rFonts w:ascii="Calibri" w:eastAsia="Calibri" w:hAnsi="Calibri" w:cs="Calibri"/>
-                <w:i/>
-                <w:iCs/>
-              </w:rPr>
-              <w:t xml:space="preserve"> (</w:t>
-            </w:r>
-            <w:r>
-              <w:rPr>
-                <w:rFonts w:ascii="Calibri" w:eastAsia="Calibri" w:hAnsi="Calibri" w:cs="Calibri"/>
-                <w:i/>
-                <w:iCs/>
-              </w:rPr>
-              <w:t>Exámenes</w:t>
-            </w:r>
-            <w:r>
-              <w:rPr>
-                <w:rFonts w:ascii="Calibri" w:eastAsia="Calibri" w:hAnsi="Calibri" w:cs="Calibri"/>
-                <w:i/>
-                <w:iCs/>
-              </w:rPr>
-              <w:t>)</w:t>
+              <w:t>Bloque 2 (Exámenes)</w:t>
             </w:r>
           </w:p>
         </w:tc>
@@ -25047,25 +23730,26 @@
                 <w:i/>
                 <w:iCs/>
               </w:rPr>
-              <w:t xml:space="preserve">Isabel </w:t>
-            </w:r>
-            <w:proofErr w:type="spellStart"/>
-            <w:r>
-              <w:rPr>
-                <w:rFonts w:ascii="Calibri" w:eastAsia="Calibri" w:hAnsi="Calibri" w:cs="Calibri"/>
-                <w:i/>
-                <w:iCs/>
-              </w:rPr>
-              <w:t>Arrans</w:t>
-            </w:r>
-            <w:proofErr w:type="spellEnd"/>
-            <w:r>
-              <w:rPr>
-                <w:rFonts w:ascii="Calibri" w:eastAsia="Calibri" w:hAnsi="Calibri" w:cs="Calibri"/>
-                <w:i/>
-                <w:iCs/>
-              </w:rPr>
-              <w:t xml:space="preserve"> Vega</w:t>
+              <w:t>Isabel Arrans Vega</w:t>
+            </w:r>
+          </w:p>
+          <w:p>
+            <w:pPr>
+              <w:spacing w:line="240" w:lineRule="auto"/>
+              <w:jc w:val="both"/>
+              <w:rPr>
+                <w:rFonts w:ascii="Calibri" w:eastAsia="Calibri" w:hAnsi="Calibri" w:cs="Calibri"/>
+                <w:i/>
+                <w:iCs/>
+              </w:rPr>
+            </w:pPr>
+            <w:r>
+              <w:rPr>
+                <w:rFonts w:ascii="Calibri" w:eastAsia="Calibri" w:hAnsi="Calibri" w:cs="Calibri"/>
+                <w:i/>
+                <w:iCs/>
+              </w:rPr>
+              <w:t>Guillermo López Rosado</w:t>
             </w:r>
           </w:p>
         </w:tc>
@@ -25175,39 +23859,7 @@
                 <w:i/>
                 <w:iCs/>
               </w:rPr>
-              <w:t xml:space="preserve">Bloque </w:t>
-            </w:r>
-            <w:r>
-              <w:rPr>
-                <w:rFonts w:ascii="Calibri" w:eastAsia="Calibri" w:hAnsi="Calibri" w:cs="Calibri"/>
-                <w:i/>
-                <w:iCs/>
-              </w:rPr>
-              <w:t>3</w:t>
-            </w:r>
-            <w:r>
-              <w:rPr>
-                <w:rFonts w:ascii="Calibri" w:eastAsia="Calibri" w:hAnsi="Calibri" w:cs="Calibri"/>
-                <w:i/>
-                <w:iCs/>
-              </w:rPr>
-              <w:t xml:space="preserve"> (</w:t>
-            </w:r>
-            <w:r>
-              <w:rPr>
-                <w:rFonts w:ascii="Calibri" w:eastAsia="Calibri" w:hAnsi="Calibri" w:cs="Calibri"/>
-                <w:i/>
-                <w:iCs/>
-              </w:rPr>
-              <w:t>Foro</w:t>
-            </w:r>
-            <w:r>
-              <w:rPr>
-                <w:rFonts w:ascii="Calibri" w:eastAsia="Calibri" w:hAnsi="Calibri" w:cs="Calibri"/>
-                <w:i/>
-                <w:iCs/>
-              </w:rPr>
-              <w:t>)</w:t>
+              <w:t>Bloque 3 (Foro)</w:t>
             </w:r>
           </w:p>
         </w:tc>
@@ -25236,6 +23888,14 @@
                 <w:iCs/>
               </w:rPr>
             </w:pPr>
+            <w:r>
+              <w:rPr>
+                <w:rFonts w:ascii="Calibri" w:eastAsia="Calibri" w:hAnsi="Calibri" w:cs="Calibri"/>
+                <w:i/>
+                <w:iCs/>
+              </w:rPr>
+              <w:t>Guillermo López Rosado</w:t>
+            </w:r>
           </w:p>
         </w:tc>
         <w:tc>
@@ -25311,7 +23971,6 @@
               </w:rPr>
               <w:t xml:space="preserve">Patrón </w:t>
             </w:r>
-            <w:proofErr w:type="spellStart"/>
             <w:r>
               <w:rPr>
                 <w:rFonts w:ascii="Calibri" w:eastAsia="Calibri" w:hAnsi="Calibri" w:cs="Calibri"/>
@@ -25320,7 +23979,6 @@
               </w:rPr>
               <w:t>strategy</w:t>
             </w:r>
-            <w:proofErr w:type="spellEnd"/>
           </w:p>
         </w:tc>
         <w:tc>
@@ -25628,18 +24286,8 @@
                 <w:i/>
                 <w:iCs/>
               </w:rPr>
-              <w:t>Explorar implementación de Lim</w:t>
-            </w:r>
-            <w:proofErr w:type="spellStart"/>
-            <w:r>
-              <w:rPr>
-                <w:rFonts w:ascii="Calibri" w:eastAsia="Calibri" w:hAnsi="Calibri" w:cs="Calibri"/>
-                <w:i/>
-                <w:iCs/>
-              </w:rPr>
-              <w:t>esurvey</w:t>
-            </w:r>
-            <w:proofErr w:type="spellEnd"/>
+              <w:t>Explorar implementación de Limesurvey</w:t>
+            </w:r>
           </w:p>
         </w:tc>
         <w:tc>
@@ -26143,25 +24791,7 @@
                 <w:i/>
                 <w:iCs/>
               </w:rPr>
-              <w:t xml:space="preserve">Isabel </w:t>
-            </w:r>
-            <w:proofErr w:type="spellStart"/>
-            <w:r>
-              <w:rPr>
-                <w:rFonts w:ascii="Calibri" w:eastAsia="Calibri" w:hAnsi="Calibri" w:cs="Calibri"/>
-                <w:i/>
-                <w:iCs/>
-              </w:rPr>
-              <w:t>Arrans</w:t>
-            </w:r>
-            <w:proofErr w:type="spellEnd"/>
-            <w:r>
-              <w:rPr>
-                <w:rFonts w:ascii="Calibri" w:eastAsia="Calibri" w:hAnsi="Calibri" w:cs="Calibri"/>
-                <w:i/>
-                <w:iCs/>
-              </w:rPr>
-              <w:t xml:space="preserve"> Vega</w:t>
+              <w:t>Isabel Arrans Vega</w:t>
             </w:r>
           </w:p>
           <w:p>
@@ -26634,25 +25264,7 @@
                 <w:i/>
                 <w:iCs/>
               </w:rPr>
-              <w:t xml:space="preserve">Isabel </w:t>
-            </w:r>
-            <w:proofErr w:type="spellStart"/>
-            <w:r>
-              <w:rPr>
-                <w:rFonts w:ascii="Calibri" w:eastAsia="Calibri" w:hAnsi="Calibri" w:cs="Calibri"/>
-                <w:i/>
-                <w:iCs/>
-              </w:rPr>
-              <w:t>Arrans</w:t>
-            </w:r>
-            <w:proofErr w:type="spellEnd"/>
-            <w:r>
-              <w:rPr>
-                <w:rFonts w:ascii="Calibri" w:eastAsia="Calibri" w:hAnsi="Calibri" w:cs="Calibri"/>
-                <w:i/>
-                <w:iCs/>
-              </w:rPr>
-              <w:t xml:space="preserve"> Vega</w:t>
+              <w:t>Isabel Arrans Vega</w:t>
             </w:r>
           </w:p>
           <w:p>
@@ -27037,25 +25649,7 @@
                 <w:i/>
                 <w:iCs/>
               </w:rPr>
-              <w:t xml:space="preserve">Isabel </w:t>
-            </w:r>
-            <w:proofErr w:type="spellStart"/>
-            <w:r>
-              <w:rPr>
-                <w:rFonts w:ascii="Calibri" w:eastAsia="Calibri" w:hAnsi="Calibri" w:cs="Calibri"/>
-                <w:i/>
-                <w:iCs/>
-              </w:rPr>
-              <w:t>Arrans</w:t>
-            </w:r>
-            <w:proofErr w:type="spellEnd"/>
-            <w:r>
-              <w:rPr>
-                <w:rFonts w:ascii="Calibri" w:eastAsia="Calibri" w:hAnsi="Calibri" w:cs="Calibri"/>
-                <w:i/>
-                <w:iCs/>
-              </w:rPr>
-              <w:t xml:space="preserve"> Vega</w:t>
+              <w:t>Isabel Arrans Vega</w:t>
             </w:r>
           </w:p>
           <w:p>
@@ -27149,6 +25743,7 @@
                 <w:i/>
                 <w:iCs/>
               </w:rPr>
+              <w:lastRenderedPageBreak/>
               <w:t>Solución de errores</w:t>
             </w:r>
           </w:p>
@@ -27257,26 +25852,7 @@
                 <w:i/>
                 <w:iCs/>
               </w:rPr>
-              <w:lastRenderedPageBreak/>
-              <w:t xml:space="preserve">Isabel </w:t>
-            </w:r>
-            <w:proofErr w:type="spellStart"/>
-            <w:r>
-              <w:rPr>
-                <w:rFonts w:ascii="Calibri" w:eastAsia="Calibri" w:hAnsi="Calibri" w:cs="Calibri"/>
-                <w:i/>
-                <w:iCs/>
-              </w:rPr>
-              <w:t>Arrans</w:t>
-            </w:r>
-            <w:proofErr w:type="spellEnd"/>
-            <w:r>
-              <w:rPr>
-                <w:rFonts w:ascii="Calibri" w:eastAsia="Calibri" w:hAnsi="Calibri" w:cs="Calibri"/>
-                <w:i/>
-                <w:iCs/>
-              </w:rPr>
-              <w:t xml:space="preserve"> Vega</w:t>
+              <w:t>Isabel Arrans Vega</w:t>
             </w:r>
           </w:p>
         </w:tc>
@@ -27311,7 +25887,6 @@
                 <w:i/>
                 <w:iCs/>
               </w:rPr>
-              <w:lastRenderedPageBreak/>
               <w:t>3</w:t>
             </w:r>
           </w:p>
@@ -27441,25 +26016,7 @@
                 <w:i/>
                 <w:sz w:val="24"/>
               </w:rPr>
-              <w:t xml:space="preserve"> Isabel </w:t>
-            </w:r>
-            <w:proofErr w:type="spellStart"/>
-            <w:r>
-              <w:rPr>
-                <w:rFonts w:ascii="Calibri" w:eastAsia="Calibri" w:hAnsi="Calibri" w:cs="Calibri"/>
-                <w:i/>
-                <w:sz w:val="24"/>
-              </w:rPr>
-              <w:t>Arrans</w:t>
-            </w:r>
-            <w:proofErr w:type="spellEnd"/>
-            <w:r>
-              <w:rPr>
-                <w:rFonts w:ascii="Calibri" w:eastAsia="Calibri" w:hAnsi="Calibri" w:cs="Calibri"/>
-                <w:i/>
-                <w:sz w:val="24"/>
-              </w:rPr>
-              <w:t xml:space="preserve"> Vega</w:t>
+              <w:t xml:space="preserve"> Isabel Arrans Vega</w:t>
             </w:r>
           </w:p>
         </w:tc>
@@ -27628,23 +26185,7 @@
                 <w:rFonts w:ascii="Calibri" w:eastAsia="Calibri" w:hAnsi="Calibri" w:cs="Calibri"/>
                 <w:lang w:eastAsia="en-US"/>
               </w:rPr>
-              <w:t xml:space="preserve">Pablo </w:t>
-            </w:r>
-            <w:proofErr w:type="spellStart"/>
-            <w:r>
-              <w:rPr>
-                <w:rFonts w:ascii="Calibri" w:eastAsia="Calibri" w:hAnsi="Calibri" w:cs="Calibri"/>
-                <w:lang w:eastAsia="en-US"/>
-              </w:rPr>
-              <w:t>Comenero</w:t>
-            </w:r>
-            <w:proofErr w:type="spellEnd"/>
-            <w:r>
-              <w:rPr>
-                <w:rFonts w:ascii="Calibri" w:eastAsia="Calibri" w:hAnsi="Calibri" w:cs="Calibri"/>
-                <w:lang w:eastAsia="en-US"/>
-              </w:rPr>
-              <w:t xml:space="preserve"> Capote</w:t>
+              <w:t>Pablo Comenero Capote</w:t>
             </w:r>
           </w:p>
         </w:tc>
@@ -27796,10 +26337,13 @@
                 <w:sz w:val="24"/>
                 <w:lang w:eastAsia="en-US"/>
               </w:rPr>
-              <w:t xml:space="preserve">Isabel </w:t>
-            </w:r>
-            <w:proofErr w:type="spellStart"/>
-            <w:r>
+              <w:t>Isabel Arrans Vega</w:t>
+            </w:r>
+          </w:p>
+          <w:p>
+            <w:pPr>
+              <w:spacing w:line="240" w:lineRule="auto"/>
+              <w:jc w:val="both"/>
               <w:rPr>
                 <w:rFonts w:ascii="Calibri" w:eastAsia="Calibri" w:hAnsi="Calibri" w:cs="Calibri"/>
                 <w:i/>
@@ -27807,9 +26351,7 @@
                 <w:sz w:val="24"/>
                 <w:lang w:eastAsia="en-US"/>
               </w:rPr>
-              <w:t>Arrans</w:t>
-            </w:r>
-            <w:proofErr w:type="spellEnd"/>
+            </w:pPr>
             <w:r>
               <w:rPr>
                 <w:rFonts w:ascii="Calibri" w:eastAsia="Calibri" w:hAnsi="Calibri" w:cs="Calibri"/>
@@ -27818,7 +26360,7 @@
                 <w:sz w:val="24"/>
                 <w:lang w:eastAsia="en-US"/>
               </w:rPr>
-              <w:t xml:space="preserve"> Vega</w:t>
+              <w:t>Matthew Bwye Lera</w:t>
             </w:r>
           </w:p>
           <w:p>
@@ -27838,52 +26380,9 @@
                 <w:rFonts w:ascii="Calibri" w:eastAsia="Calibri" w:hAnsi="Calibri" w:cs="Calibri"/>
                 <w:i/>
                 <w:iCs/>
-                <w:sz w:val="24"/>
                 <w:lang w:eastAsia="en-US"/>
               </w:rPr>
-              <w:t>Matthew Bwye Lera</w:t>
-            </w:r>
-          </w:p>
-          <w:p>
-            <w:pPr>
-              <w:spacing w:line="240" w:lineRule="auto"/>
-              <w:jc w:val="both"/>
-              <w:rPr>
-                <w:rFonts w:ascii="Calibri" w:eastAsia="Calibri" w:hAnsi="Calibri" w:cs="Calibri"/>
-                <w:i/>
-                <w:iCs/>
-                <w:sz w:val="24"/>
-                <w:lang w:eastAsia="en-US"/>
-              </w:rPr>
-            </w:pPr>
-            <w:r>
-              <w:rPr>
-                <w:rFonts w:ascii="Calibri" w:eastAsia="Calibri" w:hAnsi="Calibri" w:cs="Calibri"/>
-                <w:i/>
-                <w:iCs/>
-                <w:lang w:eastAsia="en-US"/>
-              </w:rPr>
-              <w:t xml:space="preserve">Pablo </w:t>
-            </w:r>
-            <w:proofErr w:type="spellStart"/>
-            <w:r>
-              <w:rPr>
-                <w:rFonts w:ascii="Calibri" w:eastAsia="Calibri" w:hAnsi="Calibri" w:cs="Calibri"/>
-                <w:i/>
-                <w:iCs/>
-                <w:lang w:eastAsia="en-US"/>
-              </w:rPr>
-              <w:t>Comenero</w:t>
-            </w:r>
-            <w:proofErr w:type="spellEnd"/>
-            <w:r>
-              <w:rPr>
-                <w:rFonts w:ascii="Calibri" w:eastAsia="Calibri" w:hAnsi="Calibri" w:cs="Calibri"/>
-                <w:i/>
-                <w:iCs/>
-                <w:lang w:eastAsia="en-US"/>
-              </w:rPr>
-              <w:t xml:space="preserve"> Capote</w:t>
+              <w:t>Pablo Comenero Capote</w:t>
             </w:r>
           </w:p>
         </w:tc>
@@ -28036,10 +26535,13 @@
                 <w:sz w:val="24"/>
                 <w:lang w:eastAsia="en-US"/>
               </w:rPr>
-              <w:t xml:space="preserve">Isabel </w:t>
-            </w:r>
-            <w:proofErr w:type="spellStart"/>
-            <w:r>
+              <w:t>Isabel Arrans Vega</w:t>
+            </w:r>
+          </w:p>
+          <w:p>
+            <w:pPr>
+              <w:spacing w:line="240" w:lineRule="auto"/>
+              <w:jc w:val="both"/>
               <w:rPr>
                 <w:rFonts w:ascii="Calibri" w:eastAsia="Calibri" w:hAnsi="Calibri" w:cs="Calibri"/>
                 <w:i/>
@@ -28047,9 +26549,7 @@
                 <w:sz w:val="24"/>
                 <w:lang w:eastAsia="en-US"/>
               </w:rPr>
-              <w:t>Arrans</w:t>
-            </w:r>
-            <w:proofErr w:type="spellEnd"/>
+            </w:pPr>
             <w:r>
               <w:rPr>
                 <w:rFonts w:ascii="Calibri" w:eastAsia="Calibri" w:hAnsi="Calibri" w:cs="Calibri"/>
@@ -28058,7 +26558,7 @@
                 <w:sz w:val="24"/>
                 <w:lang w:eastAsia="en-US"/>
               </w:rPr>
-              <w:t xml:space="preserve"> Vega</w:t>
+              <w:t>Matthew Bwye Lera</w:t>
             </w:r>
           </w:p>
           <w:p>
@@ -28078,52 +26578,9 @@
                 <w:rFonts w:ascii="Calibri" w:eastAsia="Calibri" w:hAnsi="Calibri" w:cs="Calibri"/>
                 <w:i/>
                 <w:iCs/>
-                <w:sz w:val="24"/>
                 <w:lang w:eastAsia="en-US"/>
               </w:rPr>
-              <w:t>Matthew Bwye Lera</w:t>
-            </w:r>
-          </w:p>
-          <w:p>
-            <w:pPr>
-              <w:spacing w:line="240" w:lineRule="auto"/>
-              <w:jc w:val="both"/>
-              <w:rPr>
-                <w:rFonts w:ascii="Calibri" w:eastAsia="Calibri" w:hAnsi="Calibri" w:cs="Calibri"/>
-                <w:i/>
-                <w:iCs/>
-                <w:sz w:val="24"/>
-                <w:lang w:eastAsia="en-US"/>
-              </w:rPr>
-            </w:pPr>
-            <w:r>
-              <w:rPr>
-                <w:rFonts w:ascii="Calibri" w:eastAsia="Calibri" w:hAnsi="Calibri" w:cs="Calibri"/>
-                <w:i/>
-                <w:iCs/>
-                <w:lang w:eastAsia="en-US"/>
-              </w:rPr>
-              <w:t xml:space="preserve">Pablo </w:t>
-            </w:r>
-            <w:proofErr w:type="spellStart"/>
-            <w:r>
-              <w:rPr>
-                <w:rFonts w:ascii="Calibri" w:eastAsia="Calibri" w:hAnsi="Calibri" w:cs="Calibri"/>
-                <w:i/>
-                <w:iCs/>
-                <w:lang w:eastAsia="en-US"/>
-              </w:rPr>
-              <w:t>Comenero</w:t>
-            </w:r>
-            <w:proofErr w:type="spellEnd"/>
-            <w:r>
-              <w:rPr>
-                <w:rFonts w:ascii="Calibri" w:eastAsia="Calibri" w:hAnsi="Calibri" w:cs="Calibri"/>
-                <w:i/>
-                <w:iCs/>
-                <w:lang w:eastAsia="en-US"/>
-              </w:rPr>
-              <w:t xml:space="preserve"> Capote</w:t>
+              <w:t>Pablo Comenero Capote</w:t>
             </w:r>
           </w:p>
         </w:tc>
@@ -28301,27 +26758,7 @@
                 <w:iCs/>
                 <w:lang w:eastAsia="en-US"/>
               </w:rPr>
-              <w:t xml:space="preserve">Pablo </w:t>
-            </w:r>
-            <w:proofErr w:type="spellStart"/>
-            <w:r>
-              <w:rPr>
-                <w:rFonts w:ascii="Calibri" w:eastAsia="Calibri" w:hAnsi="Calibri" w:cs="Calibri"/>
-                <w:i/>
-                <w:iCs/>
-                <w:lang w:eastAsia="en-US"/>
-              </w:rPr>
-              <w:t>Comenero</w:t>
-            </w:r>
-            <w:proofErr w:type="spellEnd"/>
-            <w:r>
-              <w:rPr>
-                <w:rFonts w:ascii="Calibri" w:eastAsia="Calibri" w:hAnsi="Calibri" w:cs="Calibri"/>
-                <w:i/>
-                <w:iCs/>
-                <w:lang w:eastAsia="en-US"/>
-              </w:rPr>
-              <w:t xml:space="preserve"> Capote</w:t>
+              <w:t>Pablo Comenero Capote</w:t>
             </w:r>
           </w:p>
         </w:tc>
@@ -28624,27 +27061,7 @@
                 <w:iCs/>
                 <w:lang w:eastAsia="en-US"/>
               </w:rPr>
-              <w:t xml:space="preserve">Pablo </w:t>
-            </w:r>
-            <w:proofErr w:type="spellStart"/>
-            <w:r>
-              <w:rPr>
-                <w:rFonts w:ascii="Calibri" w:eastAsia="Calibri" w:hAnsi="Calibri" w:cs="Calibri"/>
-                <w:i/>
-                <w:iCs/>
-                <w:lang w:eastAsia="en-US"/>
-              </w:rPr>
-              <w:t>Comenero</w:t>
-            </w:r>
-            <w:proofErr w:type="spellEnd"/>
-            <w:r>
-              <w:rPr>
-                <w:rFonts w:ascii="Calibri" w:eastAsia="Calibri" w:hAnsi="Calibri" w:cs="Calibri"/>
-                <w:i/>
-                <w:iCs/>
-                <w:lang w:eastAsia="en-US"/>
-              </w:rPr>
-              <w:t xml:space="preserve"> Capote</w:t>
+              <w:t>Pablo Comenero Capote</w:t>
             </w:r>
           </w:p>
         </w:tc>
@@ -28797,10 +27214,13 @@
                 <w:sz w:val="24"/>
                 <w:lang w:eastAsia="en-US"/>
               </w:rPr>
-              <w:t xml:space="preserve">Isabel </w:t>
-            </w:r>
-            <w:proofErr w:type="spellStart"/>
-            <w:r>
+              <w:t>Isabel Arrans Vega</w:t>
+            </w:r>
+          </w:p>
+          <w:p>
+            <w:pPr>
+              <w:spacing w:line="240" w:lineRule="auto"/>
+              <w:jc w:val="both"/>
               <w:rPr>
                 <w:rFonts w:ascii="Calibri" w:eastAsia="Calibri" w:hAnsi="Calibri" w:cs="Calibri"/>
                 <w:i/>
@@ -28808,9 +27228,7 @@
                 <w:sz w:val="24"/>
                 <w:lang w:eastAsia="en-US"/>
               </w:rPr>
-              <w:t>Arrans</w:t>
-            </w:r>
-            <w:proofErr w:type="spellEnd"/>
+            </w:pPr>
             <w:r>
               <w:rPr>
                 <w:rFonts w:ascii="Calibri" w:eastAsia="Calibri" w:hAnsi="Calibri" w:cs="Calibri"/>
@@ -28819,18 +27237,17 @@
                 <w:sz w:val="24"/>
                 <w:lang w:eastAsia="en-US"/>
               </w:rPr>
-              <w:t xml:space="preserve"> Vega</w:t>
-            </w:r>
-          </w:p>
-          <w:p>
-            <w:pPr>
-              <w:spacing w:line="240" w:lineRule="auto"/>
-              <w:jc w:val="both"/>
-              <w:rPr>
-                <w:rFonts w:ascii="Calibri" w:eastAsia="Calibri" w:hAnsi="Calibri" w:cs="Calibri"/>
-                <w:i/>
-                <w:iCs/>
-                <w:sz w:val="24"/>
+              <w:t>Matthew Bwye Lera</w:t>
+            </w:r>
+          </w:p>
+          <w:p>
+            <w:pPr>
+              <w:spacing w:line="240" w:lineRule="auto"/>
+              <w:jc w:val="both"/>
+              <w:rPr>
+                <w:rFonts w:ascii="Calibri" w:eastAsia="Calibri" w:hAnsi="Calibri" w:cs="Calibri"/>
+                <w:i/>
+                <w:iCs/>
                 <w:lang w:eastAsia="en-US"/>
               </w:rPr>
             </w:pPr>
@@ -28839,51 +27256,9 @@
                 <w:rFonts w:ascii="Calibri" w:eastAsia="Calibri" w:hAnsi="Calibri" w:cs="Calibri"/>
                 <w:i/>
                 <w:iCs/>
-                <w:sz w:val="24"/>
                 <w:lang w:eastAsia="en-US"/>
               </w:rPr>
-              <w:t>Matthew Bwye Lera</w:t>
-            </w:r>
-          </w:p>
-          <w:p>
-            <w:pPr>
-              <w:spacing w:line="240" w:lineRule="auto"/>
-              <w:jc w:val="both"/>
-              <w:rPr>
-                <w:rFonts w:ascii="Calibri" w:eastAsia="Calibri" w:hAnsi="Calibri" w:cs="Calibri"/>
-                <w:i/>
-                <w:iCs/>
-                <w:lang w:eastAsia="en-US"/>
-              </w:rPr>
-            </w:pPr>
-            <w:r>
-              <w:rPr>
-                <w:rFonts w:ascii="Calibri" w:eastAsia="Calibri" w:hAnsi="Calibri" w:cs="Calibri"/>
-                <w:i/>
-                <w:iCs/>
-                <w:lang w:eastAsia="en-US"/>
-              </w:rPr>
-              <w:t xml:space="preserve">Pablo </w:t>
-            </w:r>
-            <w:proofErr w:type="spellStart"/>
-            <w:r>
-              <w:rPr>
-                <w:rFonts w:ascii="Calibri" w:eastAsia="Calibri" w:hAnsi="Calibri" w:cs="Calibri"/>
-                <w:i/>
-                <w:iCs/>
-                <w:lang w:eastAsia="en-US"/>
-              </w:rPr>
-              <w:t>Comenero</w:t>
-            </w:r>
-            <w:proofErr w:type="spellEnd"/>
-            <w:r>
-              <w:rPr>
-                <w:rFonts w:ascii="Calibri" w:eastAsia="Calibri" w:hAnsi="Calibri" w:cs="Calibri"/>
-                <w:i/>
-                <w:iCs/>
-                <w:lang w:eastAsia="en-US"/>
-              </w:rPr>
-              <w:t xml:space="preserve"> Capote</w:t>
+              <w:t>Pablo Comenero Capote</w:t>
             </w:r>
           </w:p>
           <w:p>
@@ -29102,27 +27477,7 @@
                 <w:iCs/>
                 <w:lang w:eastAsia="en-US"/>
               </w:rPr>
-              <w:t xml:space="preserve">Pablo </w:t>
-            </w:r>
-            <w:proofErr w:type="spellStart"/>
-            <w:r>
-              <w:rPr>
-                <w:rFonts w:ascii="Calibri" w:eastAsia="Calibri" w:hAnsi="Calibri" w:cs="Calibri"/>
-                <w:i/>
-                <w:iCs/>
-                <w:lang w:eastAsia="en-US"/>
-              </w:rPr>
-              <w:t>Comenero</w:t>
-            </w:r>
-            <w:proofErr w:type="spellEnd"/>
-            <w:r>
-              <w:rPr>
-                <w:rFonts w:ascii="Calibri" w:eastAsia="Calibri" w:hAnsi="Calibri" w:cs="Calibri"/>
-                <w:i/>
-                <w:iCs/>
-                <w:lang w:eastAsia="en-US"/>
-              </w:rPr>
-              <w:t xml:space="preserve"> Capote</w:t>
+              <w:t>Pablo Comenero Capote</w:t>
             </w:r>
           </w:p>
         </w:tc>
@@ -29275,29 +27630,7 @@
                 <w:sz w:val="24"/>
                 <w:lang w:eastAsia="en-US"/>
               </w:rPr>
-              <w:t xml:space="preserve">Isabel </w:t>
-            </w:r>
-            <w:proofErr w:type="spellStart"/>
-            <w:r>
-              <w:rPr>
-                <w:rFonts w:ascii="Calibri" w:eastAsia="Calibri" w:hAnsi="Calibri" w:cs="Calibri"/>
-                <w:i/>
-                <w:iCs/>
-                <w:sz w:val="24"/>
-                <w:lang w:eastAsia="en-US"/>
-              </w:rPr>
-              <w:t>Arrans</w:t>
-            </w:r>
-            <w:proofErr w:type="spellEnd"/>
-            <w:r>
-              <w:rPr>
-                <w:rFonts w:ascii="Calibri" w:eastAsia="Calibri" w:hAnsi="Calibri" w:cs="Calibri"/>
-                <w:i/>
-                <w:iCs/>
-                <w:sz w:val="24"/>
-                <w:lang w:eastAsia="en-US"/>
-              </w:rPr>
-              <w:t xml:space="preserve"> Vega</w:t>
+              <w:t>Isabel Arrans Vega</w:t>
             </w:r>
           </w:p>
           <w:p>
@@ -29420,6 +27753,7 @@
                 <w:sz w:val="24"/>
                 <w:lang w:eastAsia="en-US"/>
               </w:rPr>
+              <w:lastRenderedPageBreak/>
               <w:t>Diagrama de capas</w:t>
             </w:r>
           </w:p>
@@ -29596,7 +27930,6 @@
                 <w:sz w:val="24"/>
                 <w:lang w:eastAsia="en-US"/>
               </w:rPr>
-              <w:lastRenderedPageBreak/>
               <w:t>Decisiones de diseño 5-8</w:t>
             </w:r>
           </w:p>
@@ -29849,29 +28182,7 @@
                 <w:sz w:val="24"/>
                 <w:lang w:eastAsia="en-US"/>
               </w:rPr>
-              <w:t xml:space="preserve">Isabel </w:t>
-            </w:r>
-            <w:proofErr w:type="spellStart"/>
-            <w:r>
-              <w:rPr>
-                <w:rFonts w:ascii="Calibri" w:eastAsia="Calibri" w:hAnsi="Calibri" w:cs="Calibri"/>
-                <w:i/>
-                <w:iCs/>
-                <w:sz w:val="24"/>
-                <w:lang w:eastAsia="en-US"/>
-              </w:rPr>
-              <w:t>Arrans</w:t>
-            </w:r>
-            <w:proofErr w:type="spellEnd"/>
-            <w:r>
-              <w:rPr>
-                <w:rFonts w:ascii="Calibri" w:eastAsia="Calibri" w:hAnsi="Calibri" w:cs="Calibri"/>
-                <w:i/>
-                <w:iCs/>
-                <w:sz w:val="24"/>
-                <w:lang w:eastAsia="en-US"/>
-              </w:rPr>
-              <w:t xml:space="preserve"> Vega</w:t>
+              <w:t>Isabel Arrans Vega</w:t>
             </w:r>
           </w:p>
         </w:tc>
@@ -29948,77 +28259,75 @@
                 <w:sz w:val="24"/>
                 <w:lang w:eastAsia="en-US"/>
               </w:rPr>
-              <w:t xml:space="preserve">Implementar API </w:t>
-            </w:r>
-            <w:proofErr w:type="spellStart"/>
-            <w:r>
+              <w:t>Implementar API LimeSurvey</w:t>
+            </w:r>
+          </w:p>
+        </w:tc>
+        <w:tc>
+          <w:tcPr>
+            <w:tcW w:w="2355" w:type="dxa"/>
+            <w:tcBorders>
+              <w:top w:val="single" w:sz="4" w:space="0" w:color="000000"/>
+              <w:left w:val="single" w:sz="4" w:space="0" w:color="000000"/>
+              <w:bottom w:val="single" w:sz="4" w:space="0" w:color="000000"/>
+              <w:right w:val="single" w:sz="4" w:space="0" w:color="000000"/>
+            </w:tcBorders>
+            <w:shd w:val="clear" w:color="000000" w:fill="FFFFFF"/>
+            <w:tcMar>
+              <w:left w:w="108" w:type="dxa"/>
+              <w:right w:w="108" w:type="dxa"/>
+            </w:tcMar>
+          </w:tcPr>
+          <w:p>
+            <w:pPr>
+              <w:spacing w:line="240" w:lineRule="auto"/>
+              <w:jc w:val="both"/>
               <w:rPr>
                 <w:rFonts w:ascii="Calibri" w:eastAsia="Calibri" w:hAnsi="Calibri" w:cs="Calibri"/>
                 <w:i/>
                 <w:sz w:val="24"/>
                 <w:lang w:eastAsia="en-US"/>
               </w:rPr>
-              <w:t>LimeSurvey</w:t>
-            </w:r>
-            <w:proofErr w:type="spellEnd"/>
-          </w:p>
-        </w:tc>
-        <w:tc>
-          <w:tcPr>
-            <w:tcW w:w="2355" w:type="dxa"/>
-            <w:tcBorders>
-              <w:top w:val="single" w:sz="4" w:space="0" w:color="000000"/>
-              <w:left w:val="single" w:sz="4" w:space="0" w:color="000000"/>
-              <w:bottom w:val="single" w:sz="4" w:space="0" w:color="000000"/>
-              <w:right w:val="single" w:sz="4" w:space="0" w:color="000000"/>
-            </w:tcBorders>
-            <w:shd w:val="clear" w:color="000000" w:fill="FFFFFF"/>
-            <w:tcMar>
-              <w:left w:w="108" w:type="dxa"/>
-              <w:right w:w="108" w:type="dxa"/>
-            </w:tcMar>
-          </w:tcPr>
-          <w:p>
-            <w:pPr>
-              <w:spacing w:line="240" w:lineRule="auto"/>
-              <w:jc w:val="both"/>
+            </w:pPr>
+            <w:r>
               <w:rPr>
                 <w:rFonts w:ascii="Calibri" w:eastAsia="Calibri" w:hAnsi="Calibri" w:cs="Calibri"/>
                 <w:i/>
                 <w:sz w:val="24"/>
                 <w:lang w:eastAsia="en-US"/>
               </w:rPr>
-            </w:pPr>
-            <w:r>
-              <w:rPr>
-                <w:rFonts w:ascii="Calibri" w:eastAsia="Calibri" w:hAnsi="Calibri" w:cs="Calibri"/>
-                <w:i/>
+              <w:t>Bloque 2</w:t>
+            </w:r>
+          </w:p>
+        </w:tc>
+        <w:tc>
+          <w:tcPr>
+            <w:tcW w:w="3243" w:type="dxa"/>
+            <w:tcBorders>
+              <w:top w:val="single" w:sz="4" w:space="0" w:color="000000"/>
+              <w:left w:val="single" w:sz="4" w:space="0" w:color="000000"/>
+              <w:bottom w:val="single" w:sz="4" w:space="0" w:color="000000"/>
+              <w:right w:val="single" w:sz="4" w:space="0" w:color="000000"/>
+            </w:tcBorders>
+            <w:shd w:val="clear" w:color="000000" w:fill="FFFFFF"/>
+            <w:tcMar>
+              <w:left w:w="108" w:type="dxa"/>
+              <w:right w:w="108" w:type="dxa"/>
+            </w:tcMar>
+          </w:tcPr>
+          <w:p>
+            <w:pPr>
+              <w:spacing w:line="240" w:lineRule="auto"/>
+              <w:jc w:val="both"/>
+              <w:rPr>
+                <w:rFonts w:ascii="Calibri" w:eastAsia="Calibri" w:hAnsi="Calibri" w:cs="Calibri"/>
+                <w:i/>
+                <w:iCs/>
                 <w:sz w:val="24"/>
                 <w:lang w:eastAsia="en-US"/>
               </w:rPr>
-              <w:t>Bloque 2</w:t>
-            </w:r>
-          </w:p>
-        </w:tc>
-        <w:tc>
-          <w:tcPr>
-            <w:tcW w:w="3243" w:type="dxa"/>
-            <w:tcBorders>
-              <w:top w:val="single" w:sz="4" w:space="0" w:color="000000"/>
-              <w:left w:val="single" w:sz="4" w:space="0" w:color="000000"/>
-              <w:bottom w:val="single" w:sz="4" w:space="0" w:color="000000"/>
-              <w:right w:val="single" w:sz="4" w:space="0" w:color="000000"/>
-            </w:tcBorders>
-            <w:shd w:val="clear" w:color="000000" w:fill="FFFFFF"/>
-            <w:tcMar>
-              <w:left w:w="108" w:type="dxa"/>
-              <w:right w:w="108" w:type="dxa"/>
-            </w:tcMar>
-          </w:tcPr>
-          <w:p>
-            <w:pPr>
-              <w:spacing w:line="240" w:lineRule="auto"/>
-              <w:jc w:val="both"/>
+            </w:pPr>
+            <w:r>
               <w:rPr>
                 <w:rFonts w:ascii="Calibri" w:eastAsia="Calibri" w:hAnsi="Calibri" w:cs="Calibri"/>
                 <w:i/>
@@ -30026,8 +28335,13 @@
                 <w:sz w:val="24"/>
                 <w:lang w:eastAsia="en-US"/>
               </w:rPr>
-            </w:pPr>
-            <w:r>
+              <w:t>Francisco Javier Beltrán Rabadán</w:t>
+            </w:r>
+          </w:p>
+          <w:p>
+            <w:pPr>
+              <w:spacing w:line="240" w:lineRule="auto"/>
+              <w:jc w:val="both"/>
               <w:rPr>
                 <w:rFonts w:ascii="Calibri" w:eastAsia="Calibri" w:hAnsi="Calibri" w:cs="Calibri"/>
                 <w:i/>
@@ -30035,13 +28349,8 @@
                 <w:sz w:val="24"/>
                 <w:lang w:eastAsia="en-US"/>
               </w:rPr>
-              <w:t>Francisco Javier Beltrán Rabadán</w:t>
-            </w:r>
-          </w:p>
-          <w:p>
-            <w:pPr>
-              <w:spacing w:line="240" w:lineRule="auto"/>
-              <w:jc w:val="both"/>
+            </w:pPr>
+            <w:r>
               <w:rPr>
                 <w:rFonts w:ascii="Calibri" w:eastAsia="Calibri" w:hAnsi="Calibri" w:cs="Calibri"/>
                 <w:i/>
@@ -30049,38 +28358,7 @@
                 <w:sz w:val="24"/>
                 <w:lang w:eastAsia="en-US"/>
               </w:rPr>
-            </w:pPr>
-            <w:r>
-              <w:rPr>
-                <w:rFonts w:ascii="Calibri" w:eastAsia="Calibri" w:hAnsi="Calibri" w:cs="Calibri"/>
-                <w:i/>
-                <w:iCs/>
-                <w:sz w:val="24"/>
-                <w:lang w:eastAsia="en-US"/>
-              </w:rPr>
-              <w:t xml:space="preserve">Isabel </w:t>
-            </w:r>
-            <w:proofErr w:type="spellStart"/>
-            <w:r>
-              <w:rPr>
-                <w:rFonts w:ascii="Calibri" w:eastAsia="Calibri" w:hAnsi="Calibri" w:cs="Calibri"/>
-                <w:i/>
-                <w:iCs/>
-                <w:sz w:val="24"/>
-                <w:lang w:eastAsia="en-US"/>
-              </w:rPr>
-              <w:t>Arrans</w:t>
-            </w:r>
-            <w:proofErr w:type="spellEnd"/>
-            <w:r>
-              <w:rPr>
-                <w:rFonts w:ascii="Calibri" w:eastAsia="Calibri" w:hAnsi="Calibri" w:cs="Calibri"/>
-                <w:i/>
-                <w:iCs/>
-                <w:sz w:val="24"/>
-                <w:lang w:eastAsia="en-US"/>
-              </w:rPr>
-              <w:t xml:space="preserve"> Vega</w:t>
+              <w:t>Isabel Arrans Vega</w:t>
             </w:r>
           </w:p>
         </w:tc>
@@ -30509,77 +28787,75 @@
                 <w:sz w:val="24"/>
                 <w:lang w:eastAsia="en-US"/>
               </w:rPr>
-              <w:t xml:space="preserve">Implementar </w:t>
-            </w:r>
-            <w:proofErr w:type="spellStart"/>
-            <w:r>
+              <w:t>Implementar versioning</w:t>
+            </w:r>
+          </w:p>
+        </w:tc>
+        <w:tc>
+          <w:tcPr>
+            <w:tcW w:w="2355" w:type="dxa"/>
+            <w:tcBorders>
+              <w:top w:val="single" w:sz="4" w:space="0" w:color="000000"/>
+              <w:left w:val="single" w:sz="4" w:space="0" w:color="000000"/>
+              <w:bottom w:val="single" w:sz="4" w:space="0" w:color="000000"/>
+              <w:right w:val="single" w:sz="4" w:space="0" w:color="000000"/>
+            </w:tcBorders>
+            <w:shd w:val="clear" w:color="000000" w:fill="FFFFFF"/>
+            <w:tcMar>
+              <w:left w:w="108" w:type="dxa"/>
+              <w:right w:w="108" w:type="dxa"/>
+            </w:tcMar>
+          </w:tcPr>
+          <w:p>
+            <w:pPr>
+              <w:spacing w:line="240" w:lineRule="auto"/>
+              <w:jc w:val="both"/>
               <w:rPr>
                 <w:rFonts w:ascii="Calibri" w:eastAsia="Calibri" w:hAnsi="Calibri" w:cs="Calibri"/>
                 <w:i/>
                 <w:sz w:val="24"/>
                 <w:lang w:eastAsia="en-US"/>
               </w:rPr>
-              <w:t>versioning</w:t>
-            </w:r>
-            <w:proofErr w:type="spellEnd"/>
-          </w:p>
-        </w:tc>
-        <w:tc>
-          <w:tcPr>
-            <w:tcW w:w="2355" w:type="dxa"/>
-            <w:tcBorders>
-              <w:top w:val="single" w:sz="4" w:space="0" w:color="000000"/>
-              <w:left w:val="single" w:sz="4" w:space="0" w:color="000000"/>
-              <w:bottom w:val="single" w:sz="4" w:space="0" w:color="000000"/>
-              <w:right w:val="single" w:sz="4" w:space="0" w:color="000000"/>
-            </w:tcBorders>
-            <w:shd w:val="clear" w:color="000000" w:fill="FFFFFF"/>
-            <w:tcMar>
-              <w:left w:w="108" w:type="dxa"/>
-              <w:right w:w="108" w:type="dxa"/>
-            </w:tcMar>
-          </w:tcPr>
-          <w:p>
-            <w:pPr>
-              <w:spacing w:line="240" w:lineRule="auto"/>
-              <w:jc w:val="both"/>
+            </w:pPr>
+            <w:r>
               <w:rPr>
                 <w:rFonts w:ascii="Calibri" w:eastAsia="Calibri" w:hAnsi="Calibri" w:cs="Calibri"/>
                 <w:i/>
                 <w:sz w:val="24"/>
                 <w:lang w:eastAsia="en-US"/>
               </w:rPr>
-            </w:pPr>
-            <w:r>
-              <w:rPr>
-                <w:rFonts w:ascii="Calibri" w:eastAsia="Calibri" w:hAnsi="Calibri" w:cs="Calibri"/>
-                <w:i/>
+              <w:t>Bloques 1,2,3</w:t>
+            </w:r>
+          </w:p>
+        </w:tc>
+        <w:tc>
+          <w:tcPr>
+            <w:tcW w:w="3243" w:type="dxa"/>
+            <w:tcBorders>
+              <w:top w:val="single" w:sz="4" w:space="0" w:color="000000"/>
+              <w:left w:val="single" w:sz="4" w:space="0" w:color="000000"/>
+              <w:bottom w:val="single" w:sz="4" w:space="0" w:color="000000"/>
+              <w:right w:val="single" w:sz="4" w:space="0" w:color="000000"/>
+            </w:tcBorders>
+            <w:shd w:val="clear" w:color="000000" w:fill="FFFFFF"/>
+            <w:tcMar>
+              <w:left w:w="108" w:type="dxa"/>
+              <w:right w:w="108" w:type="dxa"/>
+            </w:tcMar>
+          </w:tcPr>
+          <w:p>
+            <w:pPr>
+              <w:spacing w:line="240" w:lineRule="auto"/>
+              <w:jc w:val="both"/>
+              <w:rPr>
+                <w:rFonts w:ascii="Calibri" w:eastAsia="Calibri" w:hAnsi="Calibri" w:cs="Calibri"/>
+                <w:i/>
+                <w:iCs/>
                 <w:sz w:val="24"/>
                 <w:lang w:eastAsia="en-US"/>
               </w:rPr>
-              <w:t>Bloques 1,2,3</w:t>
-            </w:r>
-          </w:p>
-        </w:tc>
-        <w:tc>
-          <w:tcPr>
-            <w:tcW w:w="3243" w:type="dxa"/>
-            <w:tcBorders>
-              <w:top w:val="single" w:sz="4" w:space="0" w:color="000000"/>
-              <w:left w:val="single" w:sz="4" w:space="0" w:color="000000"/>
-              <w:bottom w:val="single" w:sz="4" w:space="0" w:color="000000"/>
-              <w:right w:val="single" w:sz="4" w:space="0" w:color="000000"/>
-            </w:tcBorders>
-            <w:shd w:val="clear" w:color="000000" w:fill="FFFFFF"/>
-            <w:tcMar>
-              <w:left w:w="108" w:type="dxa"/>
-              <w:right w:w="108" w:type="dxa"/>
-            </w:tcMar>
-          </w:tcPr>
-          <w:p>
-            <w:pPr>
-              <w:spacing w:line="240" w:lineRule="auto"/>
-              <w:jc w:val="both"/>
+            </w:pPr>
+            <w:r>
               <w:rPr>
                 <w:rFonts w:ascii="Calibri" w:eastAsia="Calibri" w:hAnsi="Calibri" w:cs="Calibri"/>
                 <w:i/>
@@ -30587,8 +28863,13 @@
                 <w:sz w:val="24"/>
                 <w:lang w:eastAsia="en-US"/>
               </w:rPr>
-            </w:pPr>
-            <w:r>
+              <w:t>Francisco Javier Beltrán Rabadán</w:t>
+            </w:r>
+          </w:p>
+          <w:p>
+            <w:pPr>
+              <w:spacing w:line="240" w:lineRule="auto"/>
+              <w:jc w:val="both"/>
               <w:rPr>
                 <w:rFonts w:ascii="Calibri" w:eastAsia="Calibri" w:hAnsi="Calibri" w:cs="Calibri"/>
                 <w:i/>
@@ -30596,13 +28877,8 @@
                 <w:sz w:val="24"/>
                 <w:lang w:eastAsia="en-US"/>
               </w:rPr>
-              <w:t>Francisco Javier Beltrán Rabadán</w:t>
-            </w:r>
-          </w:p>
-          <w:p>
-            <w:pPr>
-              <w:spacing w:line="240" w:lineRule="auto"/>
-              <w:jc w:val="both"/>
+            </w:pPr>
+            <w:r>
               <w:rPr>
                 <w:rFonts w:ascii="Calibri" w:eastAsia="Calibri" w:hAnsi="Calibri" w:cs="Calibri"/>
                 <w:i/>
@@ -30610,38 +28886,7 @@
                 <w:sz w:val="24"/>
                 <w:lang w:eastAsia="en-US"/>
               </w:rPr>
-            </w:pPr>
-            <w:r>
-              <w:rPr>
-                <w:rFonts w:ascii="Calibri" w:eastAsia="Calibri" w:hAnsi="Calibri" w:cs="Calibri"/>
-                <w:i/>
-                <w:iCs/>
-                <w:sz w:val="24"/>
-                <w:lang w:eastAsia="en-US"/>
-              </w:rPr>
-              <w:t xml:space="preserve">Isabel </w:t>
-            </w:r>
-            <w:proofErr w:type="spellStart"/>
-            <w:r>
-              <w:rPr>
-                <w:rFonts w:ascii="Calibri" w:eastAsia="Calibri" w:hAnsi="Calibri" w:cs="Calibri"/>
-                <w:i/>
-                <w:iCs/>
-                <w:sz w:val="24"/>
-                <w:lang w:eastAsia="en-US"/>
-              </w:rPr>
-              <w:t>Arrans</w:t>
-            </w:r>
-            <w:proofErr w:type="spellEnd"/>
-            <w:r>
-              <w:rPr>
-                <w:rFonts w:ascii="Calibri" w:eastAsia="Calibri" w:hAnsi="Calibri" w:cs="Calibri"/>
-                <w:i/>
-                <w:iCs/>
-                <w:sz w:val="24"/>
-                <w:lang w:eastAsia="en-US"/>
-              </w:rPr>
-              <w:t xml:space="preserve"> Vega</w:t>
+              <w:t>Isabel Arrans Vega</w:t>
             </w:r>
           </w:p>
         </w:tc>
@@ -30947,29 +29192,7 @@
                 <w:sz w:val="24"/>
                 <w:lang w:eastAsia="en-US"/>
               </w:rPr>
-              <w:t xml:space="preserve">Isabel </w:t>
-            </w:r>
-            <w:proofErr w:type="spellStart"/>
-            <w:r>
-              <w:rPr>
-                <w:rFonts w:ascii="Calibri" w:eastAsia="Calibri" w:hAnsi="Calibri" w:cs="Calibri"/>
-                <w:i/>
-                <w:iCs/>
-                <w:sz w:val="24"/>
-                <w:lang w:eastAsia="en-US"/>
-              </w:rPr>
-              <w:t>Arrans</w:t>
-            </w:r>
-            <w:proofErr w:type="spellEnd"/>
-            <w:r>
-              <w:rPr>
-                <w:rFonts w:ascii="Calibri" w:eastAsia="Calibri" w:hAnsi="Calibri" w:cs="Calibri"/>
-                <w:i/>
-                <w:iCs/>
-                <w:sz w:val="24"/>
-                <w:lang w:eastAsia="en-US"/>
-              </w:rPr>
-              <w:t xml:space="preserve"> Vega</w:t>
+              <w:t>Isabel Arrans Vega</w:t>
             </w:r>
           </w:p>
           <w:p>
@@ -31145,10 +29368,13 @@
                 <w:sz w:val="24"/>
                 <w:lang w:eastAsia="en-US"/>
               </w:rPr>
-              <w:t xml:space="preserve">Isabel </w:t>
-            </w:r>
-            <w:proofErr w:type="spellStart"/>
-            <w:r>
+              <w:t>Isabel Arrans Vega</w:t>
+            </w:r>
+          </w:p>
+          <w:p>
+            <w:pPr>
+              <w:spacing w:line="240" w:lineRule="auto"/>
+              <w:jc w:val="both"/>
               <w:rPr>
                 <w:rFonts w:ascii="Calibri" w:eastAsia="Calibri" w:hAnsi="Calibri" w:cs="Calibri"/>
                 <w:i/>
@@ -31156,9 +29382,7 @@
                 <w:sz w:val="24"/>
                 <w:lang w:eastAsia="en-US"/>
               </w:rPr>
-              <w:t>Arrans</w:t>
-            </w:r>
-            <w:proofErr w:type="spellEnd"/>
+            </w:pPr>
             <w:r>
               <w:rPr>
                 <w:rFonts w:ascii="Calibri" w:eastAsia="Calibri" w:hAnsi="Calibri" w:cs="Calibri"/>
@@ -31167,18 +29391,17 @@
                 <w:sz w:val="24"/>
                 <w:lang w:eastAsia="en-US"/>
               </w:rPr>
-              <w:t xml:space="preserve"> Vega</w:t>
-            </w:r>
-          </w:p>
-          <w:p>
-            <w:pPr>
-              <w:spacing w:line="240" w:lineRule="auto"/>
-              <w:jc w:val="both"/>
-              <w:rPr>
-                <w:rFonts w:ascii="Calibri" w:eastAsia="Calibri" w:hAnsi="Calibri" w:cs="Calibri"/>
-                <w:i/>
-                <w:iCs/>
-                <w:sz w:val="24"/>
+              <w:t>Matthew Bwye Lera</w:t>
+            </w:r>
+          </w:p>
+          <w:p>
+            <w:pPr>
+              <w:spacing w:line="240" w:lineRule="auto"/>
+              <w:jc w:val="both"/>
+              <w:rPr>
+                <w:rFonts w:ascii="Calibri" w:eastAsia="Calibri" w:hAnsi="Calibri" w:cs="Calibri"/>
+                <w:i/>
+                <w:iCs/>
                 <w:lang w:eastAsia="en-US"/>
               </w:rPr>
             </w:pPr>
@@ -31187,51 +29410,9 @@
                 <w:rFonts w:ascii="Calibri" w:eastAsia="Calibri" w:hAnsi="Calibri" w:cs="Calibri"/>
                 <w:i/>
                 <w:iCs/>
-                <w:sz w:val="24"/>
                 <w:lang w:eastAsia="en-US"/>
               </w:rPr>
-              <w:t>Matthew Bwye Lera</w:t>
-            </w:r>
-          </w:p>
-          <w:p>
-            <w:pPr>
-              <w:spacing w:line="240" w:lineRule="auto"/>
-              <w:jc w:val="both"/>
-              <w:rPr>
-                <w:rFonts w:ascii="Calibri" w:eastAsia="Calibri" w:hAnsi="Calibri" w:cs="Calibri"/>
-                <w:i/>
-                <w:iCs/>
-                <w:lang w:eastAsia="en-US"/>
-              </w:rPr>
-            </w:pPr>
-            <w:r>
-              <w:rPr>
-                <w:rFonts w:ascii="Calibri" w:eastAsia="Calibri" w:hAnsi="Calibri" w:cs="Calibri"/>
-                <w:i/>
-                <w:iCs/>
-                <w:lang w:eastAsia="en-US"/>
-              </w:rPr>
-              <w:t xml:space="preserve">Pablo </w:t>
-            </w:r>
-            <w:proofErr w:type="spellStart"/>
-            <w:r>
-              <w:rPr>
-                <w:rFonts w:ascii="Calibri" w:eastAsia="Calibri" w:hAnsi="Calibri" w:cs="Calibri"/>
-                <w:i/>
-                <w:iCs/>
-                <w:lang w:eastAsia="en-US"/>
-              </w:rPr>
-              <w:t>Comenero</w:t>
-            </w:r>
-            <w:proofErr w:type="spellEnd"/>
-            <w:r>
-              <w:rPr>
-                <w:rFonts w:ascii="Calibri" w:eastAsia="Calibri" w:hAnsi="Calibri" w:cs="Calibri"/>
-                <w:i/>
-                <w:iCs/>
-                <w:lang w:eastAsia="en-US"/>
-              </w:rPr>
-              <w:t xml:space="preserve"> Capote</w:t>
+              <w:t>Pablo Comenero Capote</w:t>
             </w:r>
           </w:p>
           <w:p>
@@ -31352,77 +29533,75 @@
                 <w:sz w:val="24"/>
                 <w:lang w:eastAsia="en-US"/>
               </w:rPr>
-              <w:t xml:space="preserve">Añadir error </w:t>
-            </w:r>
-            <w:proofErr w:type="spellStart"/>
-            <w:r>
+              <w:t>Añadir error Controller</w:t>
+            </w:r>
+          </w:p>
+        </w:tc>
+        <w:tc>
+          <w:tcPr>
+            <w:tcW w:w="2355" w:type="dxa"/>
+            <w:tcBorders>
+              <w:top w:val="single" w:sz="4" w:space="0" w:color="000000"/>
+              <w:left w:val="single" w:sz="4" w:space="0" w:color="000000"/>
+              <w:bottom w:val="single" w:sz="4" w:space="0" w:color="000000"/>
+              <w:right w:val="single" w:sz="4" w:space="0" w:color="000000"/>
+            </w:tcBorders>
+            <w:shd w:val="clear" w:color="000000" w:fill="FFFFFF"/>
+            <w:tcMar>
+              <w:left w:w="108" w:type="dxa"/>
+              <w:right w:w="108" w:type="dxa"/>
+            </w:tcMar>
+          </w:tcPr>
+          <w:p>
+            <w:pPr>
+              <w:spacing w:line="240" w:lineRule="auto"/>
+              <w:jc w:val="both"/>
               <w:rPr>
                 <w:rFonts w:ascii="Calibri" w:eastAsia="Calibri" w:hAnsi="Calibri" w:cs="Calibri"/>
                 <w:i/>
                 <w:sz w:val="24"/>
                 <w:lang w:eastAsia="en-US"/>
               </w:rPr>
-              <w:t>Controller</w:t>
-            </w:r>
-            <w:proofErr w:type="spellEnd"/>
-          </w:p>
-        </w:tc>
-        <w:tc>
-          <w:tcPr>
-            <w:tcW w:w="2355" w:type="dxa"/>
-            <w:tcBorders>
-              <w:top w:val="single" w:sz="4" w:space="0" w:color="000000"/>
-              <w:left w:val="single" w:sz="4" w:space="0" w:color="000000"/>
-              <w:bottom w:val="single" w:sz="4" w:space="0" w:color="000000"/>
-              <w:right w:val="single" w:sz="4" w:space="0" w:color="000000"/>
-            </w:tcBorders>
-            <w:shd w:val="clear" w:color="000000" w:fill="FFFFFF"/>
-            <w:tcMar>
-              <w:left w:w="108" w:type="dxa"/>
-              <w:right w:w="108" w:type="dxa"/>
-            </w:tcMar>
-          </w:tcPr>
-          <w:p>
-            <w:pPr>
-              <w:spacing w:line="240" w:lineRule="auto"/>
-              <w:jc w:val="both"/>
+            </w:pPr>
+            <w:r>
               <w:rPr>
                 <w:rFonts w:ascii="Calibri" w:eastAsia="Calibri" w:hAnsi="Calibri" w:cs="Calibri"/>
                 <w:i/>
                 <w:sz w:val="24"/>
                 <w:lang w:eastAsia="en-US"/>
               </w:rPr>
-            </w:pPr>
-            <w:r>
-              <w:rPr>
-                <w:rFonts w:ascii="Calibri" w:eastAsia="Calibri" w:hAnsi="Calibri" w:cs="Calibri"/>
-                <w:i/>
+              <w:t>Gestión de errores</w:t>
+            </w:r>
+          </w:p>
+        </w:tc>
+        <w:tc>
+          <w:tcPr>
+            <w:tcW w:w="3243" w:type="dxa"/>
+            <w:tcBorders>
+              <w:top w:val="single" w:sz="4" w:space="0" w:color="000000"/>
+              <w:left w:val="single" w:sz="4" w:space="0" w:color="000000"/>
+              <w:bottom w:val="single" w:sz="4" w:space="0" w:color="000000"/>
+              <w:right w:val="single" w:sz="4" w:space="0" w:color="000000"/>
+            </w:tcBorders>
+            <w:shd w:val="clear" w:color="000000" w:fill="FFFFFF"/>
+            <w:tcMar>
+              <w:left w:w="108" w:type="dxa"/>
+              <w:right w:w="108" w:type="dxa"/>
+            </w:tcMar>
+          </w:tcPr>
+          <w:p>
+            <w:pPr>
+              <w:spacing w:line="240" w:lineRule="auto"/>
+              <w:jc w:val="both"/>
+              <w:rPr>
+                <w:rFonts w:ascii="Calibri" w:eastAsia="Calibri" w:hAnsi="Calibri" w:cs="Calibri"/>
+                <w:i/>
+                <w:iCs/>
                 <w:sz w:val="24"/>
                 <w:lang w:eastAsia="en-US"/>
               </w:rPr>
-              <w:t>Gestión de errores</w:t>
-            </w:r>
-          </w:p>
-        </w:tc>
-        <w:tc>
-          <w:tcPr>
-            <w:tcW w:w="3243" w:type="dxa"/>
-            <w:tcBorders>
-              <w:top w:val="single" w:sz="4" w:space="0" w:color="000000"/>
-              <w:left w:val="single" w:sz="4" w:space="0" w:color="000000"/>
-              <w:bottom w:val="single" w:sz="4" w:space="0" w:color="000000"/>
-              <w:right w:val="single" w:sz="4" w:space="0" w:color="000000"/>
-            </w:tcBorders>
-            <w:shd w:val="clear" w:color="000000" w:fill="FFFFFF"/>
-            <w:tcMar>
-              <w:left w:w="108" w:type="dxa"/>
-              <w:right w:w="108" w:type="dxa"/>
-            </w:tcMar>
-          </w:tcPr>
-          <w:p>
-            <w:pPr>
-              <w:spacing w:line="240" w:lineRule="auto"/>
-              <w:jc w:val="both"/>
+            </w:pPr>
+            <w:r>
               <w:rPr>
                 <w:rFonts w:ascii="Calibri" w:eastAsia="Calibri" w:hAnsi="Calibri" w:cs="Calibri"/>
                 <w:i/>
@@ -31430,38 +29609,7 @@
                 <w:sz w:val="24"/>
                 <w:lang w:eastAsia="en-US"/>
               </w:rPr>
-            </w:pPr>
-            <w:r>
-              <w:rPr>
-                <w:rFonts w:ascii="Calibri" w:eastAsia="Calibri" w:hAnsi="Calibri" w:cs="Calibri"/>
-                <w:i/>
-                <w:iCs/>
-                <w:sz w:val="24"/>
-                <w:lang w:eastAsia="en-US"/>
-              </w:rPr>
-              <w:t xml:space="preserve">Isabel </w:t>
-            </w:r>
-            <w:proofErr w:type="spellStart"/>
-            <w:r>
-              <w:rPr>
-                <w:rFonts w:ascii="Calibri" w:eastAsia="Calibri" w:hAnsi="Calibri" w:cs="Calibri"/>
-                <w:i/>
-                <w:iCs/>
-                <w:sz w:val="24"/>
-                <w:lang w:eastAsia="en-US"/>
-              </w:rPr>
-              <w:t>Arrans</w:t>
-            </w:r>
-            <w:proofErr w:type="spellEnd"/>
-            <w:r>
-              <w:rPr>
-                <w:rFonts w:ascii="Calibri" w:eastAsia="Calibri" w:hAnsi="Calibri" w:cs="Calibri"/>
-                <w:i/>
-                <w:iCs/>
-                <w:sz w:val="24"/>
-                <w:lang w:eastAsia="en-US"/>
-              </w:rPr>
-              <w:t xml:space="preserve"> Vega</w:t>
+              <w:t>Isabel Arrans Vega</w:t>
             </w:r>
           </w:p>
           <w:p>
@@ -31718,55 +29866,45 @@
                 <w:iCs/>
                 <w:lang w:eastAsia="en-US"/>
               </w:rPr>
-              <w:t xml:space="preserve">Restricciones mensajes </w:t>
-            </w:r>
-            <w:r>
-              <w:rPr>
-                <w:rFonts w:ascii="Calibri" w:eastAsia="Calibri" w:hAnsi="Calibri" w:cs="Calibri"/>
-                <w:i/>
-                <w:iCs/>
+              <w:lastRenderedPageBreak/>
+              <w:t>Restricciones mensajes privados y comentarios</w:t>
+            </w:r>
+          </w:p>
+        </w:tc>
+        <w:tc>
+          <w:tcPr>
+            <w:tcW w:w="2355" w:type="dxa"/>
+            <w:tcBorders>
+              <w:top w:val="single" w:sz="4" w:space="0" w:color="000000"/>
+              <w:left w:val="single" w:sz="4" w:space="0" w:color="000000"/>
+              <w:bottom w:val="single" w:sz="4" w:space="0" w:color="000000"/>
+              <w:right w:val="single" w:sz="4" w:space="0" w:color="000000"/>
+            </w:tcBorders>
+            <w:shd w:val="clear" w:color="000000" w:fill="FFFFFF"/>
+            <w:tcMar>
+              <w:left w:w="108" w:type="dxa"/>
+              <w:right w:w="108" w:type="dxa"/>
+            </w:tcMar>
+          </w:tcPr>
+          <w:p>
+            <w:pPr>
+              <w:spacing w:line="240" w:lineRule="auto"/>
+              <w:jc w:val="both"/>
+              <w:rPr>
+                <w:rFonts w:ascii="Calibri" w:eastAsia="Calibri" w:hAnsi="Calibri" w:cs="Calibri"/>
+                <w:i/>
+                <w:iCs/>
+                <w:sz w:val="24"/>
                 <w:lang w:eastAsia="en-US"/>
               </w:rPr>
-              <w:lastRenderedPageBreak/>
-              <w:t>privados y comentarios</w:t>
-            </w:r>
-          </w:p>
-        </w:tc>
-        <w:tc>
-          <w:tcPr>
-            <w:tcW w:w="2355" w:type="dxa"/>
-            <w:tcBorders>
-              <w:top w:val="single" w:sz="4" w:space="0" w:color="000000"/>
-              <w:left w:val="single" w:sz="4" w:space="0" w:color="000000"/>
-              <w:bottom w:val="single" w:sz="4" w:space="0" w:color="000000"/>
-              <w:right w:val="single" w:sz="4" w:space="0" w:color="000000"/>
-            </w:tcBorders>
-            <w:shd w:val="clear" w:color="000000" w:fill="FFFFFF"/>
-            <w:tcMar>
-              <w:left w:w="108" w:type="dxa"/>
-              <w:right w:w="108" w:type="dxa"/>
-            </w:tcMar>
-          </w:tcPr>
-          <w:p>
-            <w:pPr>
-              <w:spacing w:line="240" w:lineRule="auto"/>
-              <w:jc w:val="both"/>
-              <w:rPr>
-                <w:rFonts w:ascii="Calibri" w:eastAsia="Calibri" w:hAnsi="Calibri" w:cs="Calibri"/>
-                <w:i/>
-                <w:iCs/>
-                <w:sz w:val="24"/>
+            </w:pPr>
+            <w:r>
+              <w:rPr>
+                <w:rFonts w:ascii="Calibri" w:eastAsia="Calibri" w:hAnsi="Calibri" w:cs="Calibri"/>
+                <w:i/>
+                <w:iCs/>
                 <w:lang w:eastAsia="en-US"/>
               </w:rPr>
-            </w:pPr>
-            <w:r>
-              <w:rPr>
-                <w:rFonts w:ascii="Calibri" w:eastAsia="Calibri" w:hAnsi="Calibri" w:cs="Calibri"/>
-                <w:i/>
-                <w:iCs/>
-                <w:lang w:eastAsia="en-US"/>
-              </w:rPr>
-              <w:lastRenderedPageBreak/>
               <w:t>Bloque 3</w:t>
             </w:r>
           </w:p>
@@ -31884,19 +30022,37 @@
                 <w:iCs/>
                 <w:lang w:eastAsia="en-US"/>
               </w:rPr>
-              <w:t xml:space="preserve">Revisar </w:t>
-            </w:r>
-            <w:proofErr w:type="spellStart"/>
-            <w:r>
-              <w:rPr>
-                <w:rFonts w:ascii="Calibri" w:eastAsia="Calibri" w:hAnsi="Calibri" w:cs="Calibri"/>
-                <w:i/>
-                <w:iCs/>
+              <w:t>Revisar redirects en los posts</w:t>
+            </w:r>
+          </w:p>
+        </w:tc>
+        <w:tc>
+          <w:tcPr>
+            <w:tcW w:w="2355" w:type="dxa"/>
+            <w:tcBorders>
+              <w:top w:val="single" w:sz="4" w:space="0" w:color="000000"/>
+              <w:left w:val="single" w:sz="4" w:space="0" w:color="000000"/>
+              <w:bottom w:val="single" w:sz="4" w:space="0" w:color="000000"/>
+              <w:right w:val="single" w:sz="4" w:space="0" w:color="000000"/>
+            </w:tcBorders>
+            <w:shd w:val="clear" w:color="000000" w:fill="FFFFFF"/>
+            <w:tcMar>
+              <w:left w:w="108" w:type="dxa"/>
+              <w:right w:w="108" w:type="dxa"/>
+            </w:tcMar>
+          </w:tcPr>
+          <w:p>
+            <w:pPr>
+              <w:spacing w:line="240" w:lineRule="auto"/>
+              <w:jc w:val="both"/>
+              <w:rPr>
+                <w:rFonts w:ascii="Calibri" w:eastAsia="Calibri" w:hAnsi="Calibri" w:cs="Calibri"/>
+                <w:i/>
+                <w:iCs/>
+                <w:sz w:val="24"/>
                 <w:lang w:eastAsia="en-US"/>
               </w:rPr>
-              <w:t>redirects</w:t>
-            </w:r>
-            <w:proofErr w:type="spellEnd"/>
+            </w:pPr>
             <w:r>
               <w:rPr>
                 <w:rFonts w:ascii="Calibri" w:eastAsia="Calibri" w:hAnsi="Calibri" w:cs="Calibri"/>
@@ -31904,57 +30060,8 @@
                 <w:iCs/>
                 <w:lang w:eastAsia="en-US"/>
               </w:rPr>
-              <w:t xml:space="preserve"> en los posts</w:t>
-            </w:r>
-          </w:p>
-        </w:tc>
-        <w:tc>
-          <w:tcPr>
-            <w:tcW w:w="2355" w:type="dxa"/>
-            <w:tcBorders>
-              <w:top w:val="single" w:sz="4" w:space="0" w:color="000000"/>
-              <w:left w:val="single" w:sz="4" w:space="0" w:color="000000"/>
-              <w:bottom w:val="single" w:sz="4" w:space="0" w:color="000000"/>
-              <w:right w:val="single" w:sz="4" w:space="0" w:color="000000"/>
-            </w:tcBorders>
-            <w:shd w:val="clear" w:color="000000" w:fill="FFFFFF"/>
-            <w:tcMar>
-              <w:left w:w="108" w:type="dxa"/>
-              <w:right w:w="108" w:type="dxa"/>
-            </w:tcMar>
-          </w:tcPr>
-          <w:p>
-            <w:pPr>
-              <w:spacing w:line="240" w:lineRule="auto"/>
-              <w:jc w:val="both"/>
-              <w:rPr>
-                <w:rFonts w:ascii="Calibri" w:eastAsia="Calibri" w:hAnsi="Calibri" w:cs="Calibri"/>
-                <w:i/>
-                <w:iCs/>
-                <w:sz w:val="24"/>
-                <w:lang w:eastAsia="en-US"/>
-              </w:rPr>
-            </w:pPr>
-            <w:r>
-              <w:rPr>
-                <w:rFonts w:ascii="Calibri" w:eastAsia="Calibri" w:hAnsi="Calibri" w:cs="Calibri"/>
-                <w:i/>
-                <w:iCs/>
-                <w:lang w:eastAsia="en-US"/>
-              </w:rPr>
-              <w:t xml:space="preserve">Métodos post de los </w:t>
-            </w:r>
-            <w:proofErr w:type="spellStart"/>
-            <w:r>
-              <w:rPr>
-                <w:rFonts w:ascii="Calibri" w:eastAsia="Calibri" w:hAnsi="Calibri" w:cs="Calibri"/>
-                <w:i/>
-                <w:iCs/>
-                <w:lang w:eastAsia="en-US"/>
-              </w:rPr>
-              <w:t>controllers</w:t>
-            </w:r>
-            <w:proofErr w:type="spellEnd"/>
+              <w:t>Métodos post de los controllers</w:t>
+            </w:r>
           </w:p>
         </w:tc>
         <w:tc>
@@ -32168,27 +30275,7 @@
                 <w:iCs/>
                 <w:lang w:eastAsia="en-US"/>
               </w:rPr>
-              <w:t xml:space="preserve">Pablo </w:t>
-            </w:r>
-            <w:proofErr w:type="spellStart"/>
-            <w:r>
-              <w:rPr>
-                <w:rFonts w:ascii="Calibri" w:eastAsia="Calibri" w:hAnsi="Calibri" w:cs="Calibri"/>
-                <w:i/>
-                <w:iCs/>
-                <w:lang w:eastAsia="en-US"/>
-              </w:rPr>
-              <w:t>Comenero</w:t>
-            </w:r>
-            <w:proofErr w:type="spellEnd"/>
-            <w:r>
-              <w:rPr>
-                <w:rFonts w:ascii="Calibri" w:eastAsia="Calibri" w:hAnsi="Calibri" w:cs="Calibri"/>
-                <w:i/>
-                <w:iCs/>
-                <w:lang w:eastAsia="en-US"/>
-              </w:rPr>
-              <w:t xml:space="preserve"> Capote</w:t>
+              <w:t>Pablo Comenero Capote</w:t>
             </w:r>
           </w:p>
         </w:tc>
@@ -32342,27 +30429,7 @@
                 <w:iCs/>
                 <w:lang w:eastAsia="en-US"/>
               </w:rPr>
-              <w:t xml:space="preserve">Pablo </w:t>
-            </w:r>
-            <w:proofErr w:type="spellStart"/>
-            <w:r>
-              <w:rPr>
-                <w:rFonts w:ascii="Calibri" w:eastAsia="Calibri" w:hAnsi="Calibri" w:cs="Calibri"/>
-                <w:i/>
-                <w:iCs/>
-                <w:lang w:eastAsia="en-US"/>
-              </w:rPr>
-              <w:t>Comenero</w:t>
-            </w:r>
-            <w:proofErr w:type="spellEnd"/>
-            <w:r>
-              <w:rPr>
-                <w:rFonts w:ascii="Calibri" w:eastAsia="Calibri" w:hAnsi="Calibri" w:cs="Calibri"/>
-                <w:i/>
-                <w:iCs/>
-                <w:lang w:eastAsia="en-US"/>
-              </w:rPr>
-              <w:t xml:space="preserve"> Capote</w:t>
+              <w:t>Pablo Comenero Capote</w:t>
             </w:r>
           </w:p>
           <w:p>
@@ -32538,27 +30605,7 @@
                 <w:sz w:val="24"/>
                 <w:lang w:eastAsia="en-US"/>
               </w:rPr>
-              <w:t xml:space="preserve">Isabel </w:t>
-            </w:r>
-            <w:proofErr w:type="spellStart"/>
-            <w:r>
-              <w:rPr>
-                <w:rFonts w:ascii="Calibri" w:eastAsia="Calibri" w:hAnsi="Calibri" w:cs="Calibri"/>
-                <w:i/>
-                <w:sz w:val="24"/>
-                <w:lang w:eastAsia="en-US"/>
-              </w:rPr>
-              <w:t>Arrans</w:t>
-            </w:r>
-            <w:proofErr w:type="spellEnd"/>
-            <w:r>
-              <w:rPr>
-                <w:rFonts w:ascii="Calibri" w:eastAsia="Calibri" w:hAnsi="Calibri" w:cs="Calibri"/>
-                <w:i/>
-                <w:sz w:val="24"/>
-                <w:lang w:eastAsia="en-US"/>
-              </w:rPr>
-              <w:t xml:space="preserve"> Vega</w:t>
+              <w:t>Isabel Arrans Vega</w:t>
             </w:r>
           </w:p>
           <w:p>
@@ -32888,29 +30935,7 @@
                 <w:sz w:val="24"/>
                 <w:lang w:eastAsia="en-US"/>
               </w:rPr>
-              <w:t xml:space="preserve">Isabel </w:t>
-            </w:r>
-            <w:proofErr w:type="spellStart"/>
-            <w:r>
-              <w:rPr>
-                <w:rFonts w:ascii="Calibri" w:eastAsia="Calibri" w:hAnsi="Calibri" w:cs="Calibri"/>
-                <w:i/>
-                <w:iCs/>
-                <w:sz w:val="24"/>
-                <w:lang w:eastAsia="en-US"/>
-              </w:rPr>
-              <w:t>Arrans</w:t>
-            </w:r>
-            <w:proofErr w:type="spellEnd"/>
-            <w:r>
-              <w:rPr>
-                <w:rFonts w:ascii="Calibri" w:eastAsia="Calibri" w:hAnsi="Calibri" w:cs="Calibri"/>
-                <w:i/>
-                <w:iCs/>
-                <w:sz w:val="24"/>
-                <w:lang w:eastAsia="en-US"/>
-              </w:rPr>
-              <w:t xml:space="preserve"> Vega</w:t>
+              <w:t>Isabel Arrans Vega</w:t>
             </w:r>
           </w:p>
           <w:p>
@@ -33041,7 +31066,6 @@
                 <w:lang w:eastAsia="en-US"/>
               </w:rPr>
             </w:pPr>
-            <w:proofErr w:type="spellStart"/>
             <w:r>
               <w:rPr>
                 <w:rFonts w:ascii="Calibri" w:eastAsia="Calibri" w:hAnsi="Calibri" w:cs="Calibri"/>
@@ -33049,17 +31073,7 @@
                 <w:iCs/>
                 <w:lang w:eastAsia="en-US"/>
               </w:rPr>
-              <w:t>Controllers</w:t>
-            </w:r>
-            <w:proofErr w:type="spellEnd"/>
-            <w:r>
-              <w:rPr>
-                <w:rFonts w:ascii="Calibri" w:eastAsia="Calibri" w:hAnsi="Calibri" w:cs="Calibri"/>
-                <w:i/>
-                <w:iCs/>
-                <w:lang w:eastAsia="en-US"/>
-              </w:rPr>
-              <w:t xml:space="preserve"> </w:t>
+              <w:t xml:space="preserve">Controllers </w:t>
             </w:r>
           </w:p>
         </w:tc>
@@ -33453,23 +31467,13 @@
                 <w:rFonts w:ascii="Calibri" w:eastAsia="Calibri" w:hAnsi="Calibri" w:cs="Calibri"/>
               </w:rPr>
             </w:pPr>
-            <w:proofErr w:type="spellStart"/>
             <w:r>
               <w:rPr>
                 <w:rFonts w:ascii="Calibri" w:eastAsia="Calibri" w:hAnsi="Calibri" w:cs="Calibri"/>
                 <w:b/>
                 <w:sz w:val="24"/>
               </w:rPr>
-              <w:t>Nº</w:t>
-            </w:r>
-            <w:proofErr w:type="spellEnd"/>
-            <w:r>
-              <w:rPr>
-                <w:rFonts w:ascii="Calibri" w:eastAsia="Calibri" w:hAnsi="Calibri" w:cs="Calibri"/>
-                <w:b/>
-                <w:sz w:val="24"/>
-              </w:rPr>
-              <w:t xml:space="preserve"> de entidades (excluyendo actores)</w:t>
+              <w:t>Nº de entidades (excluyendo actores)</w:t>
             </w:r>
           </w:p>
         </w:tc>
@@ -33619,18 +31623,8 @@
                 <w:b/>
                 <w:sz w:val="24"/>
               </w:rPr>
-              <w:t xml:space="preserve">Relaciones </w:t>
-            </w:r>
-            <w:proofErr w:type="gramStart"/>
-            <w:r>
-              <w:rPr>
-                <w:rFonts w:ascii="Calibri" w:eastAsia="Calibri" w:hAnsi="Calibri" w:cs="Calibri"/>
-                <w:b/>
-                <w:sz w:val="24"/>
-              </w:rPr>
-              <w:t>N:N</w:t>
-            </w:r>
-            <w:proofErr w:type="gramEnd"/>
+              <w:t>Relaciones N:N</w:t>
+            </w:r>
           </w:p>
         </w:tc>
         <w:tc>
@@ -33850,6 +31844,7 @@
                 <w:b/>
                 <w:sz w:val="24"/>
               </w:rPr>
+              <w:lastRenderedPageBreak/>
               <w:t xml:space="preserve">Historias de </w:t>
             </w:r>
             <w:r>
@@ -33945,7 +31940,6 @@
                 <w:b/>
                 <w:sz w:val="24"/>
               </w:rPr>
-              <w:lastRenderedPageBreak/>
               <w:t>Historias de usuario involucrando 2 o más entidades</w:t>
             </w:r>
           </w:p>

</xml_diff>